<commit_message>
Release V-4.2.0 merged in master
</commit_message>
<xml_diff>
--- a/link_eshopworld/Documentation/eShopWorld_Cartridge_Configuration_Guide_Headless (OCAPI).docx
+++ b/link_eshopworld/Documentation/eShopWorld_Cartridge_Configuration_Guide_Headless (OCAPI).docx
@@ -299,7 +299,14 @@
                                     <w:sz w:val="20"/>
                                     <w:szCs w:val="20"/>
                                   </w:rPr>
-                                  <w:t>1.0</w:t>
+                                  <w:t>2</w:t>
+                                </w:r>
+                                <w:r>
+                                  <w:rPr>
+                                    <w:sz w:val="20"/>
+                                    <w:szCs w:val="20"/>
+                                  </w:rPr>
+                                  <w:t>.0</w:t>
                                 </w:r>
                               </w:p>
                               <w:p>
@@ -332,7 +339,7 @@
                                     <w:sz w:val="20"/>
                                     <w:szCs w:val="20"/>
                                   </w:rPr>
-                                  <w:t>October</w:t>
+                                  <w:t>January</w:t>
                                 </w:r>
                                 <w:r>
                                   <w:rPr>
@@ -348,7 +355,7 @@
                                     <w:sz w:val="20"/>
                                     <w:szCs w:val="20"/>
                                   </w:rPr>
-                                  <w:t>3</w:t>
+                                  <w:t>4</w:t>
                                 </w:r>
                               </w:p>
                               <w:p>
@@ -374,7 +381,7 @@
                                     <w:sz w:val="20"/>
                                     <w:szCs w:val="20"/>
                                   </w:rPr>
-                                  <w:t>3</w:t>
+                                  <w:t>4</w:t>
                                 </w:r>
                                 <w:r>
                                   <w:rPr>
@@ -453,7 +460,14 @@
                               <w:sz w:val="20"/>
                               <w:szCs w:val="20"/>
                             </w:rPr>
-                            <w:t>1.0</w:t>
+                            <w:t>2</w:t>
+                          </w:r>
+                          <w:r>
+                            <w:rPr>
+                              <w:sz w:val="20"/>
+                              <w:szCs w:val="20"/>
+                            </w:rPr>
+                            <w:t>.0</w:t>
                           </w:r>
                         </w:p>
                         <w:p>
@@ -486,7 +500,7 @@
                               <w:sz w:val="20"/>
                               <w:szCs w:val="20"/>
                             </w:rPr>
-                            <w:t>October</w:t>
+                            <w:t>January</w:t>
                           </w:r>
                           <w:r>
                             <w:rPr>
@@ -502,7 +516,7 @@
                               <w:sz w:val="20"/>
                               <w:szCs w:val="20"/>
                             </w:rPr>
-                            <w:t>3</w:t>
+                            <w:t>4</w:t>
                           </w:r>
                         </w:p>
                         <w:p>
@@ -528,7 +542,7 @@
                               <w:sz w:val="20"/>
                               <w:szCs w:val="20"/>
                             </w:rPr>
-                            <w:t>3</w:t>
+                            <w:t>4</w:t>
                           </w:r>
                           <w:r>
                             <w:rPr>
@@ -2931,7 +2945,41 @@
           <w:rFonts w:ascii="Arial" w:hAnsi="Arial" w:cs="Arial"/>
           <w:sz w:val="20"/>
         </w:rPr>
-        <w:t>GET http://hostname:port/dw/shop/v19_1/products/{id}?expand=prices</w:t>
+        <w:t xml:space="preserve">GET </w:t>
+      </w:r>
+      <w:proofErr w:type="gramStart"/>
+      <w:r>
+        <w:rPr>
+          <w:rStyle w:val="HTMLCode"/>
+          <w:rFonts w:ascii="Arial" w:hAnsi="Arial" w:cs="Arial"/>
+          <w:sz w:val="20"/>
+        </w:rPr>
+        <w:t>http://hostname:port/dw/shop/v</w:t>
+      </w:r>
+      <w:r>
+        <w:rPr>
+          <w:rStyle w:val="HTMLCode"/>
+          <w:rFonts w:ascii="Arial" w:hAnsi="Arial" w:cs="Arial"/>
+          <w:sz w:val="20"/>
+        </w:rPr>
+        <w:t>{</w:t>
+      </w:r>
+      <w:proofErr w:type="gramEnd"/>
+      <w:r>
+        <w:rPr>
+          <w:rStyle w:val="HTMLCode"/>
+          <w:rFonts w:ascii="Arial" w:hAnsi="Arial" w:cs="Arial"/>
+          <w:sz w:val="20"/>
+        </w:rPr>
+        <w:t>OCAPI_VERSION}</w:t>
+      </w:r>
+      <w:r>
+        <w:rPr>
+          <w:rStyle w:val="HTMLCode"/>
+          <w:rFonts w:ascii="Arial" w:hAnsi="Arial" w:cs="Arial"/>
+          <w:sz w:val="20"/>
+        </w:rPr>
+        <w:t>/products/{id}?expand=prices</w:t>
       </w:r>
     </w:p>
     <w:p>
@@ -4120,13 +4168,23 @@
                 <w:szCs w:val="20"/>
               </w:rPr>
             </w:pPr>
-            <w:r>
-              <w:rPr>
-                <w:rFonts w:cs="Arial"/>
-                <w:sz w:val="20"/>
-                <w:szCs w:val="20"/>
-              </w:rPr>
-              <w:t>Map[String, Number]</w:t>
+            <w:proofErr w:type="gramStart"/>
+            <w:r>
+              <w:rPr>
+                <w:rFonts w:cs="Arial"/>
+                <w:sz w:val="20"/>
+                <w:szCs w:val="20"/>
+              </w:rPr>
+              <w:t>Map[</w:t>
+            </w:r>
+            <w:proofErr w:type="gramEnd"/>
+            <w:r>
+              <w:rPr>
+                <w:rFonts w:cs="Arial"/>
+                <w:sz w:val="20"/>
+                <w:szCs w:val="20"/>
+              </w:rPr>
+              <w:t>String, Number]</w:t>
             </w:r>
           </w:p>
         </w:tc>
@@ -4763,13 +4821,23 @@
               </w:rPr>
             </w:pPr>
             <w:proofErr w:type="spellStart"/>
-            <w:r>
-              <w:rPr>
-                <w:rFonts w:cs="Arial"/>
-                <w:sz w:val="20"/>
-                <w:szCs w:val="20"/>
-              </w:rPr>
-              <w:t>dw.ocapi.shop.product.beforeGET</w:t>
+            <w:proofErr w:type="gramStart"/>
+            <w:r>
+              <w:rPr>
+                <w:rFonts w:cs="Arial"/>
+                <w:sz w:val="20"/>
+                <w:szCs w:val="20"/>
+              </w:rPr>
+              <w:t>dw.ocapi</w:t>
+            </w:r>
+            <w:proofErr w:type="gramEnd"/>
+            <w:r>
+              <w:rPr>
+                <w:rFonts w:cs="Arial"/>
+                <w:sz w:val="20"/>
+                <w:szCs w:val="20"/>
+              </w:rPr>
+              <w:t>.shop.product.beforeGET</w:t>
             </w:r>
             <w:proofErr w:type="spellEnd"/>
           </w:p>
@@ -4882,13 +4950,23 @@
               </w:rPr>
             </w:pPr>
             <w:proofErr w:type="spellStart"/>
-            <w:r>
-              <w:rPr>
-                <w:rFonts w:cs="Arial"/>
-                <w:sz w:val="20"/>
-                <w:szCs w:val="20"/>
-              </w:rPr>
-              <w:t>dw.ocapi.shop.product.modifyGETResponse</w:t>
+            <w:proofErr w:type="gramStart"/>
+            <w:r>
+              <w:rPr>
+                <w:rFonts w:cs="Arial"/>
+                <w:sz w:val="20"/>
+                <w:szCs w:val="20"/>
+              </w:rPr>
+              <w:t>dw.ocapi</w:t>
+            </w:r>
+            <w:proofErr w:type="gramEnd"/>
+            <w:r>
+              <w:rPr>
+                <w:rFonts w:cs="Arial"/>
+                <w:sz w:val="20"/>
+                <w:szCs w:val="20"/>
+              </w:rPr>
+              <w:t>.shop.product.modifyGETResponse</w:t>
             </w:r>
             <w:proofErr w:type="spellEnd"/>
           </w:p>
@@ -6327,13 +6405,23 @@
                 <w:szCs w:val="20"/>
               </w:rPr>
             </w:pPr>
-            <w:r>
-              <w:rPr>
-                <w:rFonts w:cs="Arial"/>
-                <w:sz w:val="20"/>
-                <w:szCs w:val="20"/>
-              </w:rPr>
-              <w:t>Map[String, Number]</w:t>
+            <w:proofErr w:type="gramStart"/>
+            <w:r>
+              <w:rPr>
+                <w:rFonts w:cs="Arial"/>
+                <w:sz w:val="20"/>
+                <w:szCs w:val="20"/>
+              </w:rPr>
+              <w:t>Map[</w:t>
+            </w:r>
+            <w:proofErr w:type="gramEnd"/>
+            <w:r>
+              <w:rPr>
+                <w:rFonts w:cs="Arial"/>
+                <w:sz w:val="20"/>
+                <w:szCs w:val="20"/>
+              </w:rPr>
+              <w:t>String, Number]</w:t>
             </w:r>
           </w:p>
         </w:tc>
@@ -6949,13 +7037,23 @@
               </w:rPr>
             </w:pPr>
             <w:proofErr w:type="spellStart"/>
-            <w:r>
-              <w:rPr>
-                <w:rFonts w:cs="Arial"/>
-                <w:sz w:val="20"/>
-                <w:szCs w:val="20"/>
-              </w:rPr>
-              <w:t>dw.ocapi.shop.product</w:t>
+            <w:proofErr w:type="gramStart"/>
+            <w:r>
+              <w:rPr>
+                <w:rFonts w:cs="Arial"/>
+                <w:sz w:val="20"/>
+                <w:szCs w:val="20"/>
+              </w:rPr>
+              <w:t>dw.ocapi</w:t>
+            </w:r>
+            <w:proofErr w:type="gramEnd"/>
+            <w:r>
+              <w:rPr>
+                <w:rFonts w:cs="Arial"/>
+                <w:sz w:val="20"/>
+                <w:szCs w:val="20"/>
+              </w:rPr>
+              <w:t>.shop.product</w:t>
             </w:r>
             <w:proofErr w:type="spellEnd"/>
           </w:p>
@@ -6968,6 +7066,7 @@
                 <w:szCs w:val="20"/>
               </w:rPr>
             </w:pPr>
+            <w:proofErr w:type="gramStart"/>
             <w:r>
               <w:rPr>
                 <w:rFonts w:cs="Arial"/>
@@ -6986,6 +7085,7 @@
               <w:t>beforeGET</w:t>
             </w:r>
             <w:proofErr w:type="spellEnd"/>
+            <w:proofErr w:type="gramEnd"/>
           </w:p>
         </w:tc>
         <w:tc>
@@ -7024,13 +7124,23 @@
               <w:t>/</w:t>
             </w:r>
             <w:proofErr w:type="spellStart"/>
-            <w:r>
-              <w:rPr>
-                <w:rFonts w:cs="Arial"/>
-                <w:sz w:val="20"/>
-                <w:szCs w:val="20"/>
-              </w:rPr>
-              <w:t>int_eshopworld_headless</w:t>
+            <w:proofErr w:type="gramStart"/>
+            <w:r>
+              <w:rPr>
+                <w:rFonts w:cs="Arial"/>
+                <w:sz w:val="20"/>
+                <w:szCs w:val="20"/>
+              </w:rPr>
+              <w:t>int</w:t>
+            </w:r>
+            <w:proofErr w:type="gramEnd"/>
+            <w:r>
+              <w:rPr>
+                <w:rFonts w:cs="Arial"/>
+                <w:sz w:val="20"/>
+                <w:szCs w:val="20"/>
+              </w:rPr>
+              <w:t>_eshopworld_headless</w:t>
             </w:r>
             <w:proofErr w:type="spellEnd"/>
             <w:r>
@@ -7131,13 +7241,23 @@
               </w:rPr>
             </w:pPr>
             <w:proofErr w:type="spellStart"/>
-            <w:r>
-              <w:rPr>
-                <w:rFonts w:cs="Arial"/>
-                <w:sz w:val="20"/>
-                <w:szCs w:val="20"/>
-              </w:rPr>
-              <w:t>dw.ocapi.shop.product</w:t>
+            <w:proofErr w:type="gramStart"/>
+            <w:r>
+              <w:rPr>
+                <w:rFonts w:cs="Arial"/>
+                <w:sz w:val="20"/>
+                <w:szCs w:val="20"/>
+              </w:rPr>
+              <w:t>dw.ocapi</w:t>
+            </w:r>
+            <w:proofErr w:type="gramEnd"/>
+            <w:r>
+              <w:rPr>
+                <w:rFonts w:cs="Arial"/>
+                <w:sz w:val="20"/>
+                <w:szCs w:val="20"/>
+              </w:rPr>
+              <w:t>.shop.product</w:t>
             </w:r>
             <w:proofErr w:type="spellEnd"/>
           </w:p>
@@ -7159,6 +7279,7 @@
               <w:t>_</w:t>
             </w:r>
             <w:proofErr w:type="spellStart"/>
+            <w:proofErr w:type="gramStart"/>
             <w:r>
               <w:rPr>
                 <w:rFonts w:cs="Arial"/>
@@ -7168,6 +7289,7 @@
               <w:t>search.modifyGETResponse</w:t>
             </w:r>
             <w:proofErr w:type="spellEnd"/>
+            <w:proofErr w:type="gramEnd"/>
           </w:p>
         </w:tc>
         <w:tc>
@@ -7206,13 +7328,23 @@
               <w:t>/</w:t>
             </w:r>
             <w:proofErr w:type="spellStart"/>
-            <w:r>
-              <w:rPr>
-                <w:rFonts w:cs="Arial"/>
-                <w:sz w:val="20"/>
-                <w:szCs w:val="20"/>
-              </w:rPr>
-              <w:t>int_eshopworld_headless</w:t>
+            <w:proofErr w:type="gramStart"/>
+            <w:r>
+              <w:rPr>
+                <w:rFonts w:cs="Arial"/>
+                <w:sz w:val="20"/>
+                <w:szCs w:val="20"/>
+              </w:rPr>
+              <w:t>int</w:t>
+            </w:r>
+            <w:proofErr w:type="gramEnd"/>
+            <w:r>
+              <w:rPr>
+                <w:rFonts w:cs="Arial"/>
+                <w:sz w:val="20"/>
+                <w:szCs w:val="20"/>
+              </w:rPr>
+              <w:t>_eshopworld_headless</w:t>
             </w:r>
             <w:proofErr w:type="spellEnd"/>
             <w:r>
@@ -7322,7 +7454,37 @@
           <w:sz w:val="20"/>
           <w:szCs w:val="20"/>
         </w:rPr>
-        <w:t>POST http://hostname:port/dw/shop/v19_1/baskets</w:t>
+        <w:t xml:space="preserve">POST </w:t>
+      </w:r>
+      <w:proofErr w:type="gramStart"/>
+      <w:r>
+        <w:rPr>
+          <w:sz w:val="20"/>
+          <w:szCs w:val="20"/>
+        </w:rPr>
+        <w:t>http://hostname:port/dw/shop/v</w:t>
+      </w:r>
+      <w:r>
+        <w:rPr>
+          <w:sz w:val="20"/>
+          <w:szCs w:val="20"/>
+        </w:rPr>
+        <w:t>{</w:t>
+      </w:r>
+      <w:proofErr w:type="gramEnd"/>
+      <w:r>
+        <w:rPr>
+          <w:sz w:val="20"/>
+          <w:szCs w:val="20"/>
+        </w:rPr>
+        <w:t>OCAPI_VERSION}</w:t>
+      </w:r>
+      <w:r>
+        <w:rPr>
+          <w:sz w:val="20"/>
+          <w:szCs w:val="20"/>
+        </w:rPr>
+        <w:t>/baskets</w:t>
       </w:r>
     </w:p>
     <w:p>
@@ -9105,13 +9267,23 @@
                 <w:szCs w:val="20"/>
               </w:rPr>
             </w:pPr>
-            <w:r>
-              <w:rPr>
-                <w:rFonts w:cs="Arial"/>
-                <w:sz w:val="20"/>
-                <w:szCs w:val="20"/>
-              </w:rPr>
-              <w:t>Map[String, Number]</w:t>
+            <w:proofErr w:type="gramStart"/>
+            <w:r>
+              <w:rPr>
+                <w:rFonts w:cs="Arial"/>
+                <w:sz w:val="20"/>
+                <w:szCs w:val="20"/>
+              </w:rPr>
+              <w:t>Map[</w:t>
+            </w:r>
+            <w:proofErr w:type="gramEnd"/>
+            <w:r>
+              <w:rPr>
+                <w:rFonts w:cs="Arial"/>
+                <w:sz w:val="20"/>
+                <w:szCs w:val="20"/>
+              </w:rPr>
+              <w:t>String, Number]</w:t>
             </w:r>
           </w:p>
         </w:tc>
@@ -9782,13 +9954,23 @@
               </w:rPr>
             </w:pPr>
             <w:proofErr w:type="spellStart"/>
-            <w:r>
-              <w:rPr>
-                <w:rFonts w:cs="Arial"/>
-                <w:sz w:val="20"/>
-                <w:szCs w:val="20"/>
-              </w:rPr>
-              <w:t>dw.ocapi.shop.basket.</w:t>
+            <w:proofErr w:type="gramStart"/>
+            <w:r>
+              <w:rPr>
+                <w:rFonts w:cs="Arial"/>
+                <w:sz w:val="20"/>
+                <w:szCs w:val="20"/>
+              </w:rPr>
+              <w:t>dw.ocapi</w:t>
+            </w:r>
+            <w:proofErr w:type="gramEnd"/>
+            <w:r>
+              <w:rPr>
+                <w:rFonts w:cs="Arial"/>
+                <w:sz w:val="20"/>
+                <w:szCs w:val="20"/>
+              </w:rPr>
+              <w:t>.shop.basket.</w:t>
             </w:r>
             <w:r>
               <w:rPr>
@@ -9917,6 +10099,7 @@
               </w:rPr>
             </w:pPr>
             <w:proofErr w:type="spellStart"/>
+            <w:proofErr w:type="gramStart"/>
             <w:r>
               <w:rPr>
                 <w:rFonts w:cs="Arial"/>
@@ -9924,7 +10107,16 @@
                 <w:szCs w:val="20"/>
               </w:rPr>
               <w:lastRenderedPageBreak/>
-              <w:t>dw.order.calculate</w:t>
+              <w:t>dw.order</w:t>
+            </w:r>
+            <w:proofErr w:type="gramEnd"/>
+            <w:r>
+              <w:rPr>
+                <w:rFonts w:cs="Arial"/>
+                <w:sz w:val="20"/>
+                <w:szCs w:val="20"/>
+              </w:rPr>
+              <w:t>.calculate</w:t>
             </w:r>
             <w:proofErr w:type="spellEnd"/>
           </w:p>
@@ -10116,7 +10308,37 @@
           <w:sz w:val="20"/>
           <w:szCs w:val="20"/>
         </w:rPr>
-        <w:t>POST http://hostname:port/dw/shop/v19_1/orders</w:t>
+        <w:t xml:space="preserve">POST </w:t>
+      </w:r>
+      <w:proofErr w:type="gramStart"/>
+      <w:r>
+        <w:rPr>
+          <w:sz w:val="20"/>
+          <w:szCs w:val="20"/>
+        </w:rPr>
+        <w:t>http://hostname:port/dw/shop/v</w:t>
+      </w:r>
+      <w:r>
+        <w:rPr>
+          <w:sz w:val="20"/>
+          <w:szCs w:val="20"/>
+        </w:rPr>
+        <w:t>{</w:t>
+      </w:r>
+      <w:proofErr w:type="gramEnd"/>
+      <w:r>
+        <w:rPr>
+          <w:sz w:val="20"/>
+          <w:szCs w:val="20"/>
+        </w:rPr>
+        <w:t>OCAPI_VERSION}</w:t>
+      </w:r>
+      <w:r>
+        <w:rPr>
+          <w:sz w:val="20"/>
+          <w:szCs w:val="20"/>
+        </w:rPr>
+        <w:t>/orders</w:t>
       </w:r>
     </w:p>
     <w:p>
@@ -11312,6 +11534,7 @@
               </w:rPr>
             </w:pPr>
             <w:proofErr w:type="spellStart"/>
+            <w:proofErr w:type="gramStart"/>
             <w:r>
               <w:rPr>
                 <w:rFonts w:cs="Arial"/>
@@ -11319,7 +11542,16 @@
                 <w:szCs w:val="20"/>
               </w:rPr>
               <w:lastRenderedPageBreak/>
-              <w:t>dw.ocapi.shop.order.beforePOST</w:t>
+              <w:t>dw.ocapi</w:t>
+            </w:r>
+            <w:proofErr w:type="gramEnd"/>
+            <w:r>
+              <w:rPr>
+                <w:rFonts w:cs="Arial"/>
+                <w:sz w:val="20"/>
+                <w:szCs w:val="20"/>
+              </w:rPr>
+              <w:t>.shop.order.beforePOST</w:t>
             </w:r>
             <w:proofErr w:type="spellEnd"/>
           </w:p>
@@ -11360,13 +11592,23 @@
               <w:t>/</w:t>
             </w:r>
             <w:proofErr w:type="spellStart"/>
-            <w:r>
-              <w:rPr>
-                <w:rFonts w:cs="Arial"/>
-                <w:sz w:val="20"/>
-                <w:szCs w:val="20"/>
-              </w:rPr>
-              <w:t>int_eshopworld_headless</w:t>
+            <w:proofErr w:type="gramStart"/>
+            <w:r>
+              <w:rPr>
+                <w:rFonts w:cs="Arial"/>
+                <w:sz w:val="20"/>
+                <w:szCs w:val="20"/>
+              </w:rPr>
+              <w:t>int</w:t>
+            </w:r>
+            <w:proofErr w:type="gramEnd"/>
+            <w:r>
+              <w:rPr>
+                <w:rFonts w:cs="Arial"/>
+                <w:sz w:val="20"/>
+                <w:szCs w:val="20"/>
+              </w:rPr>
+              <w:t>_eshopworld_headless</w:t>
             </w:r>
             <w:proofErr w:type="spellEnd"/>
             <w:r>
@@ -11554,7 +11796,25 @@
                 <w:sz w:val="20"/>
                 <w:szCs w:val="20"/>
               </w:rPr>
-              <w:t>The script also sets the following product line item custom attributes that are required and must be saved during order creation:</w:t>
+              <w:t xml:space="preserve">The script also sets the following product </w:t>
+            </w:r>
+            <w:proofErr w:type="gramStart"/>
+            <w:r>
+              <w:rPr>
+                <w:rFonts w:cs="Arial"/>
+                <w:sz w:val="20"/>
+                <w:szCs w:val="20"/>
+              </w:rPr>
+              <w:t>line item</w:t>
+            </w:r>
+            <w:proofErr w:type="gramEnd"/>
+            <w:r>
+              <w:rPr>
+                <w:rFonts w:cs="Arial"/>
+                <w:sz w:val="20"/>
+                <w:szCs w:val="20"/>
+              </w:rPr>
+              <w:t xml:space="preserve"> custom attributes that are required and must be saved during order creation:</w:t>
             </w:r>
           </w:p>
           <w:p>
@@ -11635,6 +11895,7 @@
               </w:rPr>
             </w:pPr>
             <w:proofErr w:type="spellStart"/>
+            <w:proofErr w:type="gramStart"/>
             <w:r>
               <w:rPr>
                 <w:rFonts w:cs="Arial"/>
@@ -11642,7 +11903,16 @@
                 <w:szCs w:val="20"/>
               </w:rPr>
               <w:lastRenderedPageBreak/>
-              <w:t>dw.ocapi.shop.order.afterPOST</w:t>
+              <w:t>dw.ocapi</w:t>
+            </w:r>
+            <w:proofErr w:type="gramEnd"/>
+            <w:r>
+              <w:rPr>
+                <w:rFonts w:cs="Arial"/>
+                <w:sz w:val="20"/>
+                <w:szCs w:val="20"/>
+              </w:rPr>
+              <w:t>.shop.order.afterPOST</w:t>
             </w:r>
             <w:proofErr w:type="spellEnd"/>
           </w:p>
@@ -11905,13 +12175,23 @@
               </w:rPr>
             </w:pPr>
             <w:proofErr w:type="spellStart"/>
-            <w:r>
-              <w:rPr>
-                <w:rFonts w:cs="Arial"/>
-                <w:sz w:val="20"/>
-                <w:szCs w:val="20"/>
-              </w:rPr>
-              <w:t>dw.ocapi.shop.order.modify</w:t>
+            <w:proofErr w:type="gramStart"/>
+            <w:r>
+              <w:rPr>
+                <w:rFonts w:cs="Arial"/>
+                <w:sz w:val="20"/>
+                <w:szCs w:val="20"/>
+              </w:rPr>
+              <w:t>dw.ocapi</w:t>
+            </w:r>
+            <w:proofErr w:type="gramEnd"/>
+            <w:r>
+              <w:rPr>
+                <w:rFonts w:cs="Arial"/>
+                <w:sz w:val="20"/>
+                <w:szCs w:val="20"/>
+              </w:rPr>
+              <w:t>.shop.order.modify</w:t>
             </w:r>
             <w:proofErr w:type="spellEnd"/>
             <w:r>
@@ -12109,6 +12389,7 @@
         <w:t>product_items</w:t>
       </w:r>
       <w:proofErr w:type="spellEnd"/>
+      <w:proofErr w:type="gramStart"/>
       <w:r>
         <w:rPr>
           <w:rFonts w:ascii="Arial" w:hAnsi="Arial" w:cs="Arial"/>
@@ -12116,6 +12397,7 @@
         </w:rPr>
         <w:t>":[</w:t>
       </w:r>
+      <w:proofErr w:type="gramEnd"/>
     </w:p>
     <w:p>
       <w:pPr>
@@ -12146,7 +12428,23 @@
           <w:rFonts w:ascii="Arial" w:hAnsi="Arial" w:cs="Arial"/>
           <w:sz w:val="20"/>
         </w:rPr>
-        <w:t xml:space="preserve">         "product_id":"750518699721",</w:t>
+        <w:t xml:space="preserve">         "</w:t>
+      </w:r>
+      <w:proofErr w:type="gramStart"/>
+      <w:r>
+        <w:rPr>
+          <w:rFonts w:ascii="Arial" w:hAnsi="Arial" w:cs="Arial"/>
+          <w:sz w:val="20"/>
+        </w:rPr>
+        <w:t>product</w:t>
+      </w:r>
+      <w:proofErr w:type="gramEnd"/>
+      <w:r>
+        <w:rPr>
+          <w:rFonts w:ascii="Arial" w:hAnsi="Arial" w:cs="Arial"/>
+          <w:sz w:val="20"/>
+        </w:rPr>
+        <w:t>_id":"750518699721",</w:t>
       </w:r>
     </w:p>
     <w:p>
@@ -12210,7 +12508,23 @@
           <w:rFonts w:ascii="Arial" w:hAnsi="Arial" w:cs="Arial"/>
           <w:sz w:val="20"/>
         </w:rPr>
-        <w:t xml:space="preserve">         "product_id":"750518699769",</w:t>
+        <w:t xml:space="preserve">         "</w:t>
+      </w:r>
+      <w:proofErr w:type="gramStart"/>
+      <w:r>
+        <w:rPr>
+          <w:rFonts w:ascii="Arial" w:hAnsi="Arial" w:cs="Arial"/>
+          <w:sz w:val="20"/>
+        </w:rPr>
+        <w:t>product</w:t>
+      </w:r>
+      <w:proofErr w:type="gramEnd"/>
+      <w:r>
+        <w:rPr>
+          <w:rFonts w:ascii="Arial" w:hAnsi="Arial" w:cs="Arial"/>
+          <w:sz w:val="20"/>
+        </w:rPr>
+        <w:t>_id":"750518699769",</w:t>
       </w:r>
     </w:p>
     <w:p>
@@ -12274,8 +12588,17 @@
           <w:rFonts w:ascii="Arial" w:hAnsi="Arial" w:cs="Arial"/>
           <w:sz w:val="20"/>
         </w:rPr>
-        <w:t xml:space="preserve">   "shipments":[</w:t>
-      </w:r>
+        <w:t xml:space="preserve">   "shipments</w:t>
+      </w:r>
+      <w:proofErr w:type="gramStart"/>
+      <w:r>
+        <w:rPr>
+          <w:rFonts w:ascii="Arial" w:hAnsi="Arial" w:cs="Arial"/>
+          <w:sz w:val="20"/>
+        </w:rPr>
+        <w:t>":[</w:t>
+      </w:r>
+      <w:proofErr w:type="gramEnd"/>
     </w:p>
     <w:p>
       <w:pPr>
@@ -12317,6 +12640,7 @@
         <w:t>shipping_method</w:t>
       </w:r>
       <w:proofErr w:type="spellEnd"/>
+      <w:proofErr w:type="gramStart"/>
       <w:r>
         <w:rPr>
           <w:rFonts w:ascii="Arial" w:hAnsi="Arial" w:cs="Arial"/>
@@ -12324,6 +12648,7 @@
         </w:rPr>
         <w:t>":{</w:t>
       </w:r>
+      <w:proofErr w:type="gramEnd"/>
     </w:p>
     <w:p>
       <w:pPr>

</xml_diff>

<commit_message>
Release V-4.2.1 merged in master
</commit_message>
<xml_diff>
--- a/link_eshopworld/Documentation/eShopWorld_Cartridge_Configuration_Guide_Headless (OCAPI).docx
+++ b/link_eshopworld/Documentation/eShopWorld_Cartridge_Configuration_Guide_Headless (OCAPI).docx
@@ -306,7 +306,14 @@
                                     <w:sz w:val="20"/>
                                     <w:szCs w:val="20"/>
                                   </w:rPr>
-                                  <w:t>.0</w:t>
+                                  <w:t>.</w:t>
+                                </w:r>
+                                <w:r>
+                                  <w:rPr>
+                                    <w:sz w:val="20"/>
+                                    <w:szCs w:val="20"/>
+                                  </w:rPr>
+                                  <w:t>1</w:t>
                                 </w:r>
                               </w:p>
                               <w:p>
@@ -339,7 +346,7 @@
                                     <w:sz w:val="20"/>
                                     <w:szCs w:val="20"/>
                                   </w:rPr>
-                                  <w:t>January</w:t>
+                                  <w:t>March</w:t>
                                 </w:r>
                                 <w:r>
                                   <w:rPr>
@@ -467,7 +474,14 @@
                               <w:sz w:val="20"/>
                               <w:szCs w:val="20"/>
                             </w:rPr>
-                            <w:t>.0</w:t>
+                            <w:t>.</w:t>
+                          </w:r>
+                          <w:r>
+                            <w:rPr>
+                              <w:sz w:val="20"/>
+                              <w:szCs w:val="20"/>
+                            </w:rPr>
+                            <w:t>1</w:t>
                           </w:r>
                         </w:p>
                         <w:p>
@@ -500,7 +514,7 @@
                               <w:sz w:val="20"/>
                               <w:szCs w:val="20"/>
                             </w:rPr>
-                            <w:t>January</w:t>
+                            <w:t>March</w:t>
                           </w:r>
                           <w:r>
                             <w:rPr>
@@ -2716,7 +2730,6 @@
         </w:rPr>
         <w:t>Enter the OCAPI data API resources provided in the </w:t>
       </w:r>
-      <w:proofErr w:type="spellStart"/>
       <w:r>
         <w:rPr>
           <w:b/>
@@ -2726,7 +2739,6 @@
         </w:rPr>
         <w:t>ocapi-configurations.json</w:t>
       </w:r>
-      <w:proofErr w:type="spellEnd"/>
       <w:r>
         <w:rPr>
           <w:sz w:val="20"/>
@@ -2771,7 +2783,6 @@
         </w:rPr>
         <w:t>Update the </w:t>
       </w:r>
-      <w:proofErr w:type="spellStart"/>
       <w:r>
         <w:rPr>
           <w:b/>
@@ -2781,7 +2792,6 @@
         </w:rPr>
         <w:t>client_id</w:t>
       </w:r>
-      <w:proofErr w:type="spellEnd"/>
       <w:r>
         <w:rPr>
           <w:sz w:val="20"/>
@@ -2844,7 +2854,6 @@
         </w:rPr>
         <w:t xml:space="preserve">Note: </w:t>
       </w:r>
-      <w:proofErr w:type="spellStart"/>
       <w:r>
         <w:rPr>
           <w:rStyle w:val="Strong"/>
@@ -2853,7 +2862,6 @@
         </w:rPr>
         <w:t>int_eshopworld_headless</w:t>
       </w:r>
-      <w:proofErr w:type="spellEnd"/>
       <w:r>
         <w:rPr>
           <w:sz w:val="20"/>
@@ -2945,33 +2953,15 @@
           <w:rFonts w:ascii="Arial" w:hAnsi="Arial" w:cs="Arial"/>
           <w:sz w:val="20"/>
         </w:rPr>
-        <w:t xml:space="preserve">GET </w:t>
-      </w:r>
-      <w:proofErr w:type="gramStart"/>
+        <w:t>GET http://hostname:port/dw/shop/v</w:t>
+      </w:r>
       <w:r>
         <w:rPr>
           <w:rStyle w:val="HTMLCode"/>
           <w:rFonts w:ascii="Arial" w:hAnsi="Arial" w:cs="Arial"/>
           <w:sz w:val="20"/>
         </w:rPr>
-        <w:t>http://hostname:port/dw/shop/v</w:t>
-      </w:r>
-      <w:r>
-        <w:rPr>
-          <w:rStyle w:val="HTMLCode"/>
-          <w:rFonts w:ascii="Arial" w:hAnsi="Arial" w:cs="Arial"/>
-          <w:sz w:val="20"/>
-        </w:rPr>
-        <w:t>{</w:t>
-      </w:r>
-      <w:proofErr w:type="gramEnd"/>
-      <w:r>
-        <w:rPr>
-          <w:rStyle w:val="HTMLCode"/>
-          <w:rFonts w:ascii="Arial" w:hAnsi="Arial" w:cs="Arial"/>
-          <w:sz w:val="20"/>
-        </w:rPr>
-        <w:t>OCAPI_VERSION}</w:t>
+        <w:t>{OCAPI_VERSION}</w:t>
       </w:r>
       <w:r>
         <w:rPr>
@@ -3647,7 +3637,6 @@
                 <w:szCs w:val="20"/>
               </w:rPr>
             </w:pPr>
-            <w:proofErr w:type="spellStart"/>
             <w:r>
               <w:rPr>
                 <w:rFonts w:cs="Arial"/>
@@ -3656,7 +3645,6 @@
               </w:rPr>
               <w:t>c_eswPrice</w:t>
             </w:r>
-            <w:proofErr w:type="spellEnd"/>
           </w:p>
         </w:tc>
         <w:tc>
@@ -3766,7 +3754,6 @@
                 <w:szCs w:val="20"/>
               </w:rPr>
             </w:pPr>
-            <w:proofErr w:type="spellStart"/>
             <w:r>
               <w:rPr>
                 <w:rFonts w:cs="Arial"/>
@@ -3775,7 +3762,6 @@
               </w:rPr>
               <w:t>c_eswPrice_max</w:t>
             </w:r>
-            <w:proofErr w:type="spellEnd"/>
           </w:p>
         </w:tc>
         <w:tc>
@@ -3842,7 +3828,6 @@
                 <w:szCs w:val="20"/>
               </w:rPr>
             </w:pPr>
-            <w:proofErr w:type="spellStart"/>
             <w:r>
               <w:rPr>
                 <w:rFonts w:cs="Arial"/>
@@ -3851,7 +3836,6 @@
               </w:rPr>
               <w:t>price_max</w:t>
             </w:r>
-            <w:proofErr w:type="spellEnd"/>
           </w:p>
         </w:tc>
       </w:tr>
@@ -3887,7 +3871,6 @@
                 <w:szCs w:val="20"/>
               </w:rPr>
             </w:pPr>
-            <w:proofErr w:type="spellStart"/>
             <w:r>
               <w:rPr>
                 <w:rFonts w:cs="Arial"/>
@@ -3896,7 +3879,6 @@
               </w:rPr>
               <w:t>c_eswPrice_per_unit</w:t>
             </w:r>
-            <w:proofErr w:type="spellEnd"/>
           </w:p>
         </w:tc>
         <w:tc>
@@ -3963,7 +3945,6 @@
                 <w:szCs w:val="20"/>
               </w:rPr>
             </w:pPr>
-            <w:proofErr w:type="spellStart"/>
             <w:r>
               <w:rPr>
                 <w:rFonts w:cs="Arial"/>
@@ -3972,7 +3953,6 @@
               </w:rPr>
               <w:t>price_per_unit</w:t>
             </w:r>
-            <w:proofErr w:type="spellEnd"/>
           </w:p>
         </w:tc>
       </w:tr>
@@ -4008,7 +3988,6 @@
                 <w:szCs w:val="20"/>
               </w:rPr>
             </w:pPr>
-            <w:proofErr w:type="spellStart"/>
             <w:r>
               <w:rPr>
                 <w:rFonts w:cs="Arial"/>
@@ -4017,7 +3996,6 @@
               </w:rPr>
               <w:t>c_eswPrice_per_unit_max</w:t>
             </w:r>
-            <w:proofErr w:type="spellEnd"/>
           </w:p>
         </w:tc>
         <w:tc>
@@ -4084,7 +4062,6 @@
                 <w:szCs w:val="20"/>
               </w:rPr>
             </w:pPr>
-            <w:proofErr w:type="spellStart"/>
             <w:r>
               <w:rPr>
                 <w:rFonts w:cs="Arial"/>
@@ -4093,7 +4070,6 @@
               </w:rPr>
               <w:t>price_per_unit_max</w:t>
             </w:r>
-            <w:proofErr w:type="spellEnd"/>
           </w:p>
         </w:tc>
       </w:tr>
@@ -4129,7 +4105,6 @@
                 <w:szCs w:val="20"/>
               </w:rPr>
             </w:pPr>
-            <w:proofErr w:type="spellStart"/>
             <w:r>
               <w:rPr>
                 <w:rFonts w:cs="Arial"/>
@@ -4138,7 +4113,6 @@
               </w:rPr>
               <w:t>c_eswPrices</w:t>
             </w:r>
-            <w:proofErr w:type="spellEnd"/>
           </w:p>
         </w:tc>
         <w:tc>
@@ -4168,23 +4142,13 @@
                 <w:szCs w:val="20"/>
               </w:rPr>
             </w:pPr>
-            <w:proofErr w:type="gramStart"/>
-            <w:r>
-              <w:rPr>
-                <w:rFonts w:cs="Arial"/>
-                <w:sz w:val="20"/>
-                <w:szCs w:val="20"/>
-              </w:rPr>
-              <w:t>Map[</w:t>
-            </w:r>
-            <w:proofErr w:type="gramEnd"/>
-            <w:r>
-              <w:rPr>
-                <w:rFonts w:cs="Arial"/>
-                <w:sz w:val="20"/>
-                <w:szCs w:val="20"/>
-              </w:rPr>
-              <w:t>String, Number]</w:t>
+            <w:r>
+              <w:rPr>
+                <w:rFonts w:cs="Arial"/>
+                <w:sz w:val="20"/>
+                <w:szCs w:val="20"/>
+              </w:rPr>
+              <w:t>Map[String, Number]</w:t>
             </w:r>
           </w:p>
         </w:tc>
@@ -4258,7 +4222,6 @@
                 <w:szCs w:val="20"/>
               </w:rPr>
             </w:pPr>
-            <w:proofErr w:type="spellStart"/>
             <w:r>
               <w:rPr>
                 <w:rFonts w:cs="Arial"/>
@@ -4267,7 +4230,6 @@
               </w:rPr>
               <w:t>c_shopperCurrency</w:t>
             </w:r>
-            <w:proofErr w:type="spellEnd"/>
           </w:p>
         </w:tc>
         <w:tc>
@@ -4376,7 +4338,6 @@
                 <w:szCs w:val="20"/>
               </w:rPr>
             </w:pPr>
-            <w:proofErr w:type="spellStart"/>
             <w:r>
               <w:rPr>
                 <w:rFonts w:cs="Arial"/>
@@ -4385,7 +4346,6 @@
               </w:rPr>
               <w:t>c_eswReturnProhibited</w:t>
             </w:r>
-            <w:proofErr w:type="spellEnd"/>
           </w:p>
         </w:tc>
         <w:tc>
@@ -4510,7 +4470,6 @@
                 <w:szCs w:val="20"/>
               </w:rPr>
             </w:pPr>
-            <w:proofErr w:type="spellStart"/>
             <w:r>
               <w:rPr>
                 <w:rFonts w:cs="Arial"/>
@@ -4519,7 +4478,6 @@
               </w:rPr>
               <w:t>c_eswRestrictedProduct</w:t>
             </w:r>
-            <w:proofErr w:type="spellEnd"/>
           </w:p>
         </w:tc>
         <w:tc>
@@ -4820,26 +4778,14 @@
                 <w:szCs w:val="20"/>
               </w:rPr>
             </w:pPr>
-            <w:proofErr w:type="spellStart"/>
-            <w:proofErr w:type="gramStart"/>
-            <w:r>
-              <w:rPr>
-                <w:rFonts w:cs="Arial"/>
-                <w:sz w:val="20"/>
-                <w:szCs w:val="20"/>
-              </w:rPr>
-              <w:t>dw.ocapi</w:t>
-            </w:r>
-            <w:proofErr w:type="gramEnd"/>
-            <w:r>
-              <w:rPr>
-                <w:rFonts w:cs="Arial"/>
-                <w:sz w:val="20"/>
-                <w:szCs w:val="20"/>
-              </w:rPr>
-              <w:t>.shop.product.beforeGET</w:t>
-            </w:r>
-            <w:proofErr w:type="spellEnd"/>
+            <w:r>
+              <w:rPr>
+                <w:rFonts w:cs="Arial"/>
+                <w:sz w:val="20"/>
+                <w:szCs w:val="20"/>
+              </w:rPr>
+              <w:t>dw.ocapi.shop.product.beforeGET</w:t>
+            </w:r>
           </w:p>
         </w:tc>
         <w:tc>
@@ -4949,26 +4895,14 @@
                 <w:szCs w:val="20"/>
               </w:rPr>
             </w:pPr>
-            <w:proofErr w:type="spellStart"/>
-            <w:proofErr w:type="gramStart"/>
-            <w:r>
-              <w:rPr>
-                <w:rFonts w:cs="Arial"/>
-                <w:sz w:val="20"/>
-                <w:szCs w:val="20"/>
-              </w:rPr>
-              <w:t>dw.ocapi</w:t>
-            </w:r>
-            <w:proofErr w:type="gramEnd"/>
-            <w:r>
-              <w:rPr>
-                <w:rFonts w:cs="Arial"/>
-                <w:sz w:val="20"/>
-                <w:szCs w:val="20"/>
-              </w:rPr>
-              <w:t>.shop.product.modifyGETResponse</w:t>
-            </w:r>
-            <w:proofErr w:type="spellEnd"/>
+            <w:r>
+              <w:rPr>
+                <w:rFonts w:cs="Arial"/>
+                <w:sz w:val="20"/>
+                <w:szCs w:val="20"/>
+              </w:rPr>
+              <w:t>dw.ocapi.shop.product.modifyGETResponse</w:t>
+            </w:r>
           </w:p>
         </w:tc>
         <w:tc>
@@ -5883,7 +5817,6 @@
                 <w:szCs w:val="20"/>
               </w:rPr>
             </w:pPr>
-            <w:proofErr w:type="spellStart"/>
             <w:r>
               <w:rPr>
                 <w:rFonts w:cs="Arial"/>
@@ -5892,7 +5825,6 @@
               </w:rPr>
               <w:t>c_eswPrice</w:t>
             </w:r>
-            <w:proofErr w:type="spellEnd"/>
           </w:p>
         </w:tc>
         <w:tc>
@@ -6002,7 +5934,6 @@
                 <w:szCs w:val="20"/>
               </w:rPr>
             </w:pPr>
-            <w:proofErr w:type="spellStart"/>
             <w:r>
               <w:rPr>
                 <w:rFonts w:cs="Arial"/>
@@ -6011,7 +5942,6 @@
               </w:rPr>
               <w:t>c_eswPrice_max</w:t>
             </w:r>
-            <w:proofErr w:type="spellEnd"/>
           </w:p>
         </w:tc>
         <w:tc>
@@ -6078,7 +6008,6 @@
                 <w:szCs w:val="20"/>
               </w:rPr>
             </w:pPr>
-            <w:proofErr w:type="spellStart"/>
             <w:r>
               <w:rPr>
                 <w:rFonts w:cs="Arial"/>
@@ -6087,7 +6016,6 @@
               </w:rPr>
               <w:t>price_max</w:t>
             </w:r>
-            <w:proofErr w:type="spellEnd"/>
           </w:p>
         </w:tc>
       </w:tr>
@@ -6123,7 +6051,6 @@
                 <w:szCs w:val="20"/>
               </w:rPr>
             </w:pPr>
-            <w:proofErr w:type="spellStart"/>
             <w:r>
               <w:rPr>
                 <w:rFonts w:cs="Arial"/>
@@ -6133,7 +6060,6 @@
               <w:lastRenderedPageBreak/>
               <w:t>c_eswPrice_per_unit</w:t>
             </w:r>
-            <w:proofErr w:type="spellEnd"/>
           </w:p>
         </w:tc>
         <w:tc>
@@ -6200,7 +6126,6 @@
                 <w:szCs w:val="20"/>
               </w:rPr>
             </w:pPr>
-            <w:proofErr w:type="spellStart"/>
             <w:r>
               <w:rPr>
                 <w:rFonts w:cs="Arial"/>
@@ -6209,7 +6134,6 @@
               </w:rPr>
               <w:t>price_per_unit</w:t>
             </w:r>
-            <w:proofErr w:type="spellEnd"/>
           </w:p>
         </w:tc>
       </w:tr>
@@ -6245,7 +6169,6 @@
                 <w:szCs w:val="20"/>
               </w:rPr>
             </w:pPr>
-            <w:proofErr w:type="spellStart"/>
             <w:r>
               <w:rPr>
                 <w:rFonts w:cs="Arial"/>
@@ -6254,7 +6177,6 @@
               </w:rPr>
               <w:t>c_eswPrice_per_unit_max</w:t>
             </w:r>
-            <w:proofErr w:type="spellEnd"/>
           </w:p>
         </w:tc>
         <w:tc>
@@ -6321,7 +6243,6 @@
                 <w:szCs w:val="20"/>
               </w:rPr>
             </w:pPr>
-            <w:proofErr w:type="spellStart"/>
             <w:r>
               <w:rPr>
                 <w:rFonts w:cs="Arial"/>
@@ -6330,7 +6251,6 @@
               </w:rPr>
               <w:t>price_per_unit_max</w:t>
             </w:r>
-            <w:proofErr w:type="spellEnd"/>
           </w:p>
         </w:tc>
       </w:tr>
@@ -6366,7 +6286,6 @@
                 <w:szCs w:val="20"/>
               </w:rPr>
             </w:pPr>
-            <w:proofErr w:type="spellStart"/>
             <w:r>
               <w:rPr>
                 <w:rFonts w:cs="Arial"/>
@@ -6375,7 +6294,6 @@
               </w:rPr>
               <w:t>c_eswPrices</w:t>
             </w:r>
-            <w:proofErr w:type="spellEnd"/>
           </w:p>
         </w:tc>
         <w:tc>
@@ -6405,23 +6323,13 @@
                 <w:szCs w:val="20"/>
               </w:rPr>
             </w:pPr>
-            <w:proofErr w:type="gramStart"/>
-            <w:r>
-              <w:rPr>
-                <w:rFonts w:cs="Arial"/>
-                <w:sz w:val="20"/>
-                <w:szCs w:val="20"/>
-              </w:rPr>
-              <w:t>Map[</w:t>
-            </w:r>
-            <w:proofErr w:type="gramEnd"/>
-            <w:r>
-              <w:rPr>
-                <w:rFonts w:cs="Arial"/>
-                <w:sz w:val="20"/>
-                <w:szCs w:val="20"/>
-              </w:rPr>
-              <w:t>String, Number]</w:t>
+            <w:r>
+              <w:rPr>
+                <w:rFonts w:cs="Arial"/>
+                <w:sz w:val="20"/>
+                <w:szCs w:val="20"/>
+              </w:rPr>
+              <w:t>Map[String, Number]</w:t>
             </w:r>
           </w:p>
         </w:tc>
@@ -6495,7 +6403,6 @@
                 <w:szCs w:val="20"/>
               </w:rPr>
             </w:pPr>
-            <w:proofErr w:type="spellStart"/>
             <w:r>
               <w:rPr>
                 <w:rFonts w:cs="Arial"/>
@@ -6504,7 +6411,6 @@
               </w:rPr>
               <w:t>c_shopperCurrency</w:t>
             </w:r>
-            <w:proofErr w:type="spellEnd"/>
           </w:p>
         </w:tc>
         <w:tc>
@@ -6613,7 +6519,6 @@
                 <w:szCs w:val="20"/>
               </w:rPr>
             </w:pPr>
-            <w:proofErr w:type="spellStart"/>
             <w:r>
               <w:rPr>
                 <w:rFonts w:cs="Arial"/>
@@ -6622,7 +6527,6 @@
               </w:rPr>
               <w:t>c_eswReturnProhibited</w:t>
             </w:r>
-            <w:proofErr w:type="spellEnd"/>
           </w:p>
         </w:tc>
         <w:tc>
@@ -6739,7 +6643,6 @@
                 <w:szCs w:val="20"/>
               </w:rPr>
             </w:pPr>
-            <w:proofErr w:type="spellStart"/>
             <w:r>
               <w:rPr>
                 <w:rFonts w:cs="Arial"/>
@@ -6748,7 +6651,6 @@
               </w:rPr>
               <w:t>c_eswRestrictedProduct</w:t>
             </w:r>
-            <w:proofErr w:type="spellEnd"/>
           </w:p>
         </w:tc>
         <w:tc>
@@ -7036,56 +6938,32 @@
                 <w:szCs w:val="20"/>
               </w:rPr>
             </w:pPr>
-            <w:proofErr w:type="spellStart"/>
-            <w:proofErr w:type="gramStart"/>
-            <w:r>
-              <w:rPr>
-                <w:rFonts w:cs="Arial"/>
-                <w:sz w:val="20"/>
-                <w:szCs w:val="20"/>
-              </w:rPr>
-              <w:t>dw.ocapi</w:t>
-            </w:r>
-            <w:proofErr w:type="gramEnd"/>
-            <w:r>
-              <w:rPr>
-                <w:rFonts w:cs="Arial"/>
-                <w:sz w:val="20"/>
-                <w:szCs w:val="20"/>
-              </w:rPr>
-              <w:t>.shop.product</w:t>
-            </w:r>
-            <w:proofErr w:type="spellEnd"/>
-          </w:p>
-          <w:p>
-            <w:pPr>
-              <w:pStyle w:val="NormalWeb"/>
-              <w:rPr>
-                <w:rFonts w:cs="Arial"/>
-                <w:sz w:val="20"/>
-                <w:szCs w:val="20"/>
-              </w:rPr>
-            </w:pPr>
-            <w:proofErr w:type="gramStart"/>
-            <w:r>
-              <w:rPr>
-                <w:rFonts w:cs="Arial"/>
-                <w:sz w:val="20"/>
-                <w:szCs w:val="20"/>
-              </w:rPr>
-              <w:t>.</w:t>
-            </w:r>
-            <w:proofErr w:type="spellStart"/>
-            <w:r>
-              <w:rPr>
-                <w:rFonts w:cs="Arial"/>
-                <w:sz w:val="20"/>
-                <w:szCs w:val="20"/>
-              </w:rPr>
-              <w:t>beforeGET</w:t>
-            </w:r>
-            <w:proofErr w:type="spellEnd"/>
-            <w:proofErr w:type="gramEnd"/>
+            <w:r>
+              <w:rPr>
+                <w:rFonts w:cs="Arial"/>
+                <w:sz w:val="20"/>
+                <w:szCs w:val="20"/>
+              </w:rPr>
+              <w:t>dw.ocapi.shop.product</w:t>
+            </w:r>
+          </w:p>
+          <w:p>
+            <w:pPr>
+              <w:pStyle w:val="NormalWeb"/>
+              <w:rPr>
+                <w:rFonts w:cs="Arial"/>
+                <w:sz w:val="20"/>
+                <w:szCs w:val="20"/>
+              </w:rPr>
+            </w:pPr>
+            <w:r>
+              <w:rPr>
+                <w:rFonts w:cs="Arial"/>
+                <w:sz w:val="20"/>
+                <w:szCs w:val="20"/>
+              </w:rPr>
+              <w:t>.beforeGET</w:t>
+            </w:r>
           </w:p>
         </w:tc>
         <w:tc>
@@ -7121,35 +6999,7 @@
                 <w:sz w:val="20"/>
                 <w:szCs w:val="20"/>
               </w:rPr>
-              <w:t>/</w:t>
-            </w:r>
-            <w:proofErr w:type="spellStart"/>
-            <w:proofErr w:type="gramStart"/>
-            <w:r>
-              <w:rPr>
-                <w:rFonts w:cs="Arial"/>
-                <w:sz w:val="20"/>
-                <w:szCs w:val="20"/>
-              </w:rPr>
-              <w:t>int</w:t>
-            </w:r>
-            <w:proofErr w:type="gramEnd"/>
-            <w:r>
-              <w:rPr>
-                <w:rFonts w:cs="Arial"/>
-                <w:sz w:val="20"/>
-                <w:szCs w:val="20"/>
-              </w:rPr>
-              <w:t>_eshopworld_headless</w:t>
-            </w:r>
-            <w:proofErr w:type="spellEnd"/>
-            <w:r>
-              <w:rPr>
-                <w:rFonts w:cs="Arial"/>
-                <w:sz w:val="20"/>
-                <w:szCs w:val="20"/>
-              </w:rPr>
-              <w:t>/cartridge/scripts/okapi</w:t>
+              <w:t>/int_eshopworld_headless/cartridge/scripts/okapi</w:t>
             </w:r>
           </w:p>
           <w:p>
@@ -7240,56 +7090,32 @@
                 <w:szCs w:val="20"/>
               </w:rPr>
             </w:pPr>
-            <w:proofErr w:type="spellStart"/>
-            <w:proofErr w:type="gramStart"/>
-            <w:r>
-              <w:rPr>
-                <w:rFonts w:cs="Arial"/>
-                <w:sz w:val="20"/>
-                <w:szCs w:val="20"/>
-              </w:rPr>
-              <w:t>dw.ocapi</w:t>
-            </w:r>
-            <w:proofErr w:type="gramEnd"/>
-            <w:r>
-              <w:rPr>
-                <w:rFonts w:cs="Arial"/>
-                <w:sz w:val="20"/>
-                <w:szCs w:val="20"/>
-              </w:rPr>
-              <w:t>.shop.product</w:t>
-            </w:r>
-            <w:proofErr w:type="spellEnd"/>
-          </w:p>
-          <w:p>
-            <w:pPr>
-              <w:pStyle w:val="NormalWeb"/>
-              <w:rPr>
-                <w:rFonts w:cs="Arial"/>
-                <w:sz w:val="20"/>
-                <w:szCs w:val="20"/>
-              </w:rPr>
-            </w:pPr>
-            <w:r>
-              <w:rPr>
-                <w:rFonts w:cs="Arial"/>
-                <w:sz w:val="20"/>
-                <w:szCs w:val="20"/>
-              </w:rPr>
-              <w:t>_</w:t>
-            </w:r>
-            <w:proofErr w:type="spellStart"/>
-            <w:proofErr w:type="gramStart"/>
-            <w:r>
-              <w:rPr>
-                <w:rFonts w:cs="Arial"/>
-                <w:sz w:val="20"/>
-                <w:szCs w:val="20"/>
-              </w:rPr>
-              <w:t>search.modifyGETResponse</w:t>
-            </w:r>
-            <w:proofErr w:type="spellEnd"/>
-            <w:proofErr w:type="gramEnd"/>
+            <w:r>
+              <w:rPr>
+                <w:rFonts w:cs="Arial"/>
+                <w:sz w:val="20"/>
+                <w:szCs w:val="20"/>
+              </w:rPr>
+              <w:t>dw.ocapi.shop.product</w:t>
+            </w:r>
+          </w:p>
+          <w:p>
+            <w:pPr>
+              <w:pStyle w:val="NormalWeb"/>
+              <w:rPr>
+                <w:rFonts w:cs="Arial"/>
+                <w:sz w:val="20"/>
+                <w:szCs w:val="20"/>
+              </w:rPr>
+            </w:pPr>
+            <w:r>
+              <w:rPr>
+                <w:rFonts w:cs="Arial"/>
+                <w:sz w:val="20"/>
+                <w:szCs w:val="20"/>
+              </w:rPr>
+              <w:t>_search.modifyGETResponse</w:t>
+            </w:r>
           </w:p>
         </w:tc>
         <w:tc>
@@ -7325,35 +7151,7 @@
                 <w:sz w:val="20"/>
                 <w:szCs w:val="20"/>
               </w:rPr>
-              <w:t>/</w:t>
-            </w:r>
-            <w:proofErr w:type="spellStart"/>
-            <w:proofErr w:type="gramStart"/>
-            <w:r>
-              <w:rPr>
-                <w:rFonts w:cs="Arial"/>
-                <w:sz w:val="20"/>
-                <w:szCs w:val="20"/>
-              </w:rPr>
-              <w:t>int</w:t>
-            </w:r>
-            <w:proofErr w:type="gramEnd"/>
-            <w:r>
-              <w:rPr>
-                <w:rFonts w:cs="Arial"/>
-                <w:sz w:val="20"/>
-                <w:szCs w:val="20"/>
-              </w:rPr>
-              <w:t>_eshopworld_headless</w:t>
-            </w:r>
-            <w:proofErr w:type="spellEnd"/>
-            <w:r>
-              <w:rPr>
-                <w:rFonts w:cs="Arial"/>
-                <w:sz w:val="20"/>
-                <w:szCs w:val="20"/>
-              </w:rPr>
-              <w:t>/cartridge/scripts/okapi</w:t>
+              <w:t>/int_eshopworld_headless/cartridge/scripts/okapi</w:t>
             </w:r>
           </w:p>
           <w:p>
@@ -7454,30 +7252,14 @@
           <w:sz w:val="20"/>
           <w:szCs w:val="20"/>
         </w:rPr>
-        <w:t xml:space="preserve">POST </w:t>
-      </w:r>
-      <w:proofErr w:type="gramStart"/>
+        <w:t>POST http://hostname:port/dw/shop/v</w:t>
+      </w:r>
       <w:r>
         <w:rPr>
           <w:sz w:val="20"/>
           <w:szCs w:val="20"/>
         </w:rPr>
-        <w:t>http://hostname:port/dw/shop/v</w:t>
-      </w:r>
-      <w:r>
-        <w:rPr>
-          <w:sz w:val="20"/>
-          <w:szCs w:val="20"/>
-        </w:rPr>
-        <w:t>{</w:t>
-      </w:r>
-      <w:proofErr w:type="gramEnd"/>
-      <w:r>
-        <w:rPr>
-          <w:sz w:val="20"/>
-          <w:szCs w:val="20"/>
-        </w:rPr>
-        <w:t>OCAPI_VERSION}</w:t>
+        <w:t>{OCAPI_VERSION}</w:t>
       </w:r>
       <w:r>
         <w:rPr>
@@ -8114,27 +7896,7 @@
                 <w:sz w:val="20"/>
                 <w:szCs w:val="20"/>
               </w:rPr>
-              <w:t xml:space="preserve">Basket API Object - </w:t>
-            </w:r>
-            <w:proofErr w:type="spellStart"/>
-            <w:r>
-              <w:rPr>
-                <w:rStyle w:val="Strong"/>
-                <w:rFonts w:cs="Arial"/>
-                <w:sz w:val="20"/>
-                <w:szCs w:val="20"/>
-              </w:rPr>
-              <w:t>Base</w:t>
-            </w:r>
-            <w:proofErr w:type="spellEnd"/>
-            <w:r>
-              <w:rPr>
-                <w:rStyle w:val="Strong"/>
-                <w:rFonts w:cs="Arial"/>
-                <w:sz w:val="20"/>
-                <w:szCs w:val="20"/>
-              </w:rPr>
-              <w:t xml:space="preserve"> Pricing Attribute</w:t>
+              <w:t>Basket API Object - Base Pricing Attribute</w:t>
             </w:r>
           </w:p>
         </w:tc>
@@ -8171,7 +7933,6 @@
                 <w:szCs w:val="20"/>
               </w:rPr>
             </w:pPr>
-            <w:proofErr w:type="spellStart"/>
             <w:r>
               <w:rPr>
                 <w:rFonts w:cs="Arial"/>
@@ -8180,7 +7941,6 @@
               </w:rPr>
               <w:t>c_eswOrderTotal</w:t>
             </w:r>
-            <w:proofErr w:type="spellEnd"/>
           </w:p>
         </w:tc>
         <w:tc>
@@ -8247,7 +8007,6 @@
                 <w:szCs w:val="20"/>
               </w:rPr>
             </w:pPr>
-            <w:proofErr w:type="spellStart"/>
             <w:r>
               <w:rPr>
                 <w:rFonts w:cs="Arial"/>
@@ -8256,7 +8015,6 @@
               </w:rPr>
               <w:t>totalGrossPrice</w:t>
             </w:r>
-            <w:proofErr w:type="spellEnd"/>
           </w:p>
         </w:tc>
       </w:tr>
@@ -8292,7 +8050,6 @@
                 <w:szCs w:val="20"/>
               </w:rPr>
             </w:pPr>
-            <w:proofErr w:type="spellStart"/>
             <w:r>
               <w:rPr>
                 <w:rFonts w:cs="Arial"/>
@@ -8301,7 +8058,6 @@
               </w:rPr>
               <w:t>c_eswShopperCurrency</w:t>
             </w:r>
-            <w:proofErr w:type="spellEnd"/>
           </w:p>
         </w:tc>
         <w:tc>
@@ -8411,7 +8167,6 @@
                 <w:szCs w:val="20"/>
               </w:rPr>
             </w:pPr>
-            <w:proofErr w:type="spellStart"/>
             <w:r>
               <w:rPr>
                 <w:rFonts w:cs="Arial"/>
@@ -8420,7 +8175,6 @@
               </w:rPr>
               <w:t>c_eswEstimatedShippingTotal</w:t>
             </w:r>
-            <w:proofErr w:type="spellEnd"/>
           </w:p>
         </w:tc>
         <w:tc>
@@ -8487,7 +8241,6 @@
                 <w:szCs w:val="20"/>
               </w:rPr>
             </w:pPr>
-            <w:proofErr w:type="spellStart"/>
             <w:r>
               <w:rPr>
                 <w:rFonts w:cs="Arial"/>
@@ -8496,7 +8249,6 @@
               </w:rPr>
               <w:t>shippingTotalPrice</w:t>
             </w:r>
-            <w:proofErr w:type="spellEnd"/>
           </w:p>
         </w:tc>
       </w:tr>
@@ -8532,7 +8284,6 @@
                 <w:szCs w:val="20"/>
               </w:rPr>
             </w:pPr>
-            <w:proofErr w:type="spellStart"/>
             <w:r>
               <w:rPr>
                 <w:rFonts w:cs="Arial"/>
@@ -8549,7 +8300,6 @@
               </w:rPr>
               <w:t>eswOrderDiscount</w:t>
             </w:r>
-            <w:proofErr w:type="spellEnd"/>
           </w:p>
         </w:tc>
         <w:tc>
@@ -8616,7 +8366,6 @@
                 <w:szCs w:val="20"/>
               </w:rPr>
             </w:pPr>
-            <w:proofErr w:type="spellStart"/>
             <w:r>
               <w:rPr>
                 <w:rFonts w:cs="Arial"/>
@@ -8625,7 +8374,6 @@
               </w:rPr>
               <w:t>eswOrderDiscount</w:t>
             </w:r>
-            <w:proofErr w:type="spellEnd"/>
           </w:p>
         </w:tc>
       </w:tr>
@@ -8675,9 +8423,74 @@
                 <w:sz w:val="20"/>
                 <w:szCs w:val="20"/>
               </w:rPr>
-              <w:t xml:space="preserve"> </w:t>
-            </w:r>
-            <w:proofErr w:type="spellStart"/>
+              <w:t xml:space="preserve"> eswSubTotal</w:t>
+            </w:r>
+          </w:p>
+        </w:tc>
+        <w:tc>
+          <w:tcPr>
+            <w:tcW w:w="1843" w:type="dxa"/>
+            <w:tcBorders>
+              <w:top w:val="single" w:sz="6" w:space="0" w:color="auto"/>
+              <w:left w:val="single" w:sz="6" w:space="0" w:color="auto"/>
+              <w:bottom w:val="single" w:sz="6" w:space="0" w:color="auto"/>
+              <w:right w:val="single" w:sz="6" w:space="0" w:color="auto"/>
+            </w:tcBorders>
+            <w:tcMar>
+              <w:top w:w="75" w:type="dxa"/>
+              <w:left w:w="75" w:type="dxa"/>
+              <w:bottom w:w="75" w:type="dxa"/>
+              <w:right w:w="75" w:type="dxa"/>
+            </w:tcMar>
+            <w:vAlign w:val="center"/>
+            <w:hideMark/>
+          </w:tcPr>
+          <w:p>
+            <w:pPr>
+              <w:pStyle w:val="NormalWeb"/>
+              <w:rPr>
+                <w:rFonts w:cs="Arial"/>
+                <w:sz w:val="20"/>
+                <w:szCs w:val="20"/>
+              </w:rPr>
+            </w:pPr>
+            <w:r>
+              <w:rPr>
+                <w:rFonts w:cs="Arial"/>
+                <w:sz w:val="20"/>
+                <w:szCs w:val="20"/>
+              </w:rPr>
+              <w:t>Decimal</w:t>
+            </w:r>
+          </w:p>
+        </w:tc>
+        <w:tc>
+          <w:tcPr>
+            <w:tcW w:w="4529" w:type="dxa"/>
+            <w:tcBorders>
+              <w:top w:val="single" w:sz="6" w:space="0" w:color="auto"/>
+              <w:left w:val="single" w:sz="6" w:space="0" w:color="auto"/>
+              <w:bottom w:val="single" w:sz="6" w:space="0" w:color="auto"/>
+              <w:right w:val="single" w:sz="6" w:space="0" w:color="auto"/>
+            </w:tcBorders>
+            <w:tcMar>
+              <w:top w:w="75" w:type="dxa"/>
+              <w:left w:w="75" w:type="dxa"/>
+              <w:bottom w:w="75" w:type="dxa"/>
+              <w:right w:w="75" w:type="dxa"/>
+            </w:tcMar>
+            <w:vAlign w:val="center"/>
+            <w:hideMark/>
+          </w:tcPr>
+          <w:p>
+            <w:pPr>
+              <w:pStyle w:val="NormalWeb"/>
+              <w:rPr>
+                <w:rFonts w:cs="Arial"/>
+                <w:sz w:val="20"/>
+                <w:szCs w:val="20"/>
+              </w:rPr>
+            </w:pPr>
             <w:r>
               <w:rPr>
                 <w:rFonts w:cs="Arial"/>
@@ -8686,83 +8499,6 @@
               </w:rPr>
               <w:t>eswSubTotal</w:t>
             </w:r>
-            <w:proofErr w:type="spellEnd"/>
-          </w:p>
-        </w:tc>
-        <w:tc>
-          <w:tcPr>
-            <w:tcW w:w="1843" w:type="dxa"/>
-            <w:tcBorders>
-              <w:top w:val="single" w:sz="6" w:space="0" w:color="auto"/>
-              <w:left w:val="single" w:sz="6" w:space="0" w:color="auto"/>
-              <w:bottom w:val="single" w:sz="6" w:space="0" w:color="auto"/>
-              <w:right w:val="single" w:sz="6" w:space="0" w:color="auto"/>
-            </w:tcBorders>
-            <w:tcMar>
-              <w:top w:w="75" w:type="dxa"/>
-              <w:left w:w="75" w:type="dxa"/>
-              <w:bottom w:w="75" w:type="dxa"/>
-              <w:right w:w="75" w:type="dxa"/>
-            </w:tcMar>
-            <w:vAlign w:val="center"/>
-            <w:hideMark/>
-          </w:tcPr>
-          <w:p>
-            <w:pPr>
-              <w:pStyle w:val="NormalWeb"/>
-              <w:rPr>
-                <w:rFonts w:cs="Arial"/>
-                <w:sz w:val="20"/>
-                <w:szCs w:val="20"/>
-              </w:rPr>
-            </w:pPr>
-            <w:r>
-              <w:rPr>
-                <w:rFonts w:cs="Arial"/>
-                <w:sz w:val="20"/>
-                <w:szCs w:val="20"/>
-              </w:rPr>
-              <w:t>Decimal</w:t>
-            </w:r>
-          </w:p>
-        </w:tc>
-        <w:tc>
-          <w:tcPr>
-            <w:tcW w:w="4529" w:type="dxa"/>
-            <w:tcBorders>
-              <w:top w:val="single" w:sz="6" w:space="0" w:color="auto"/>
-              <w:left w:val="single" w:sz="6" w:space="0" w:color="auto"/>
-              <w:bottom w:val="single" w:sz="6" w:space="0" w:color="auto"/>
-              <w:right w:val="single" w:sz="6" w:space="0" w:color="auto"/>
-            </w:tcBorders>
-            <w:tcMar>
-              <w:top w:w="75" w:type="dxa"/>
-              <w:left w:w="75" w:type="dxa"/>
-              <w:bottom w:w="75" w:type="dxa"/>
-              <w:right w:w="75" w:type="dxa"/>
-            </w:tcMar>
-            <w:vAlign w:val="center"/>
-            <w:hideMark/>
-          </w:tcPr>
-          <w:p>
-            <w:pPr>
-              <w:pStyle w:val="NormalWeb"/>
-              <w:rPr>
-                <w:rFonts w:cs="Arial"/>
-                <w:sz w:val="20"/>
-                <w:szCs w:val="20"/>
-              </w:rPr>
-            </w:pPr>
-            <w:proofErr w:type="spellStart"/>
-            <w:r>
-              <w:rPr>
-                <w:rFonts w:cs="Arial"/>
-                <w:sz w:val="20"/>
-                <w:szCs w:val="20"/>
-              </w:rPr>
-              <w:t>eswSubTotal</w:t>
-            </w:r>
-            <w:proofErr w:type="spellEnd"/>
           </w:p>
         </w:tc>
       </w:tr>
@@ -8922,27 +8658,7 @@
                 <w:sz w:val="20"/>
                 <w:szCs w:val="20"/>
               </w:rPr>
-              <w:t xml:space="preserve">Basket API Object - </w:t>
-            </w:r>
-            <w:proofErr w:type="spellStart"/>
-            <w:r>
-              <w:rPr>
-                <w:rStyle w:val="Strong"/>
-                <w:rFonts w:cs="Arial"/>
-                <w:sz w:val="20"/>
-                <w:szCs w:val="20"/>
-              </w:rPr>
-              <w:t>ProductLineItem</w:t>
-            </w:r>
-            <w:proofErr w:type="spellEnd"/>
-            <w:r>
-              <w:rPr>
-                <w:rStyle w:val="Strong"/>
-                <w:rFonts w:cs="Arial"/>
-                <w:sz w:val="20"/>
-                <w:szCs w:val="20"/>
-              </w:rPr>
-              <w:t xml:space="preserve"> - Base Pricing Attribute</w:t>
+              <w:t>Basket API Object - ProductLineItem - Base Pricing Attribute</w:t>
             </w:r>
           </w:p>
         </w:tc>
@@ -8979,7 +8695,6 @@
                 <w:szCs w:val="20"/>
               </w:rPr>
             </w:pPr>
-            <w:proofErr w:type="spellStart"/>
             <w:r>
               <w:rPr>
                 <w:rFonts w:cs="Arial"/>
@@ -8988,7 +8703,6 @@
               </w:rPr>
               <w:t>c_eswPrice</w:t>
             </w:r>
-            <w:proofErr w:type="spellEnd"/>
           </w:p>
         </w:tc>
         <w:tc>
@@ -9098,7 +8812,6 @@
                 <w:szCs w:val="20"/>
               </w:rPr>
             </w:pPr>
-            <w:proofErr w:type="spellStart"/>
             <w:r>
               <w:rPr>
                 <w:rFonts w:cs="Arial"/>
@@ -9108,7 +8821,6 @@
               <w:lastRenderedPageBreak/>
               <w:t>c_eswBasePrice</w:t>
             </w:r>
-            <w:proofErr w:type="spellEnd"/>
           </w:p>
         </w:tc>
         <w:tc>
@@ -9175,7 +8887,6 @@
                 <w:szCs w:val="20"/>
               </w:rPr>
             </w:pPr>
-            <w:proofErr w:type="spellStart"/>
             <w:r>
               <w:rPr>
                 <w:rFonts w:cs="Arial"/>
@@ -9184,7 +8895,6 @@
               </w:rPr>
               <w:t>basePrice</w:t>
             </w:r>
-            <w:proofErr w:type="spellEnd"/>
             <w:r>
               <w:rPr>
                 <w:rFonts w:cs="Arial"/>
@@ -9228,7 +8938,6 @@
                 <w:szCs w:val="20"/>
               </w:rPr>
             </w:pPr>
-            <w:proofErr w:type="spellStart"/>
             <w:r>
               <w:rPr>
                 <w:rFonts w:cs="Arial"/>
@@ -9237,7 +8946,6 @@
               </w:rPr>
               <w:t>c_eswPriceAfterOrderDiscount</w:t>
             </w:r>
-            <w:proofErr w:type="spellEnd"/>
           </w:p>
         </w:tc>
         <w:tc>
@@ -9267,23 +8975,13 @@
                 <w:szCs w:val="20"/>
               </w:rPr>
             </w:pPr>
-            <w:proofErr w:type="gramStart"/>
-            <w:r>
-              <w:rPr>
-                <w:rFonts w:cs="Arial"/>
-                <w:sz w:val="20"/>
-                <w:szCs w:val="20"/>
-              </w:rPr>
-              <w:t>Map[</w:t>
-            </w:r>
-            <w:proofErr w:type="gramEnd"/>
-            <w:r>
-              <w:rPr>
-                <w:rFonts w:cs="Arial"/>
-                <w:sz w:val="20"/>
-                <w:szCs w:val="20"/>
-              </w:rPr>
-              <w:t>String, Number]</w:t>
+            <w:r>
+              <w:rPr>
+                <w:rFonts w:cs="Arial"/>
+                <w:sz w:val="20"/>
+                <w:szCs w:val="20"/>
+              </w:rPr>
+              <w:t>Map[String, Number]</w:t>
             </w:r>
           </w:p>
         </w:tc>
@@ -9314,7 +9012,6 @@
                 <w:szCs w:val="20"/>
               </w:rPr>
             </w:pPr>
-            <w:proofErr w:type="spellStart"/>
             <w:r>
               <w:rPr>
                 <w:rFonts w:cs="Arial"/>
@@ -9323,7 +9020,6 @@
               </w:rPr>
               <w:t>proratedPrice</w:t>
             </w:r>
-            <w:proofErr w:type="spellEnd"/>
           </w:p>
         </w:tc>
       </w:tr>
@@ -9358,7 +9054,6 @@
                 <w:szCs w:val="20"/>
               </w:rPr>
             </w:pPr>
-            <w:proofErr w:type="spellStart"/>
             <w:r>
               <w:rPr>
                 <w:rFonts w:cs="Arial"/>
@@ -9367,7 +9062,6 @@
               </w:rPr>
               <w:t>c_eswReturnProhibited</w:t>
             </w:r>
-            <w:proofErr w:type="spellEnd"/>
           </w:p>
         </w:tc>
         <w:tc>
@@ -9484,7 +9178,6 @@
                 <w:szCs w:val="20"/>
               </w:rPr>
             </w:pPr>
-            <w:proofErr w:type="spellStart"/>
             <w:r>
               <w:rPr>
                 <w:rFonts w:cs="Arial"/>
@@ -9493,7 +9186,6 @@
               </w:rPr>
               <w:t>c_eswRestrictedProduct</w:t>
             </w:r>
-            <w:proofErr w:type="spellEnd"/>
           </w:p>
         </w:tc>
         <w:tc>
@@ -9610,7 +9302,6 @@
                 <w:szCs w:val="20"/>
               </w:rPr>
             </w:pPr>
-            <w:proofErr w:type="spellStart"/>
             <w:r>
               <w:rPr>
                 <w:rFonts w:cs="Arial"/>
@@ -9627,7 +9318,6 @@
               </w:rPr>
               <w:t>eswUnitPrice</w:t>
             </w:r>
-            <w:proofErr w:type="spellEnd"/>
           </w:p>
         </w:tc>
         <w:tc>
@@ -9692,7 +9382,6 @@
                 <w:szCs w:val="20"/>
               </w:rPr>
             </w:pPr>
-            <w:proofErr w:type="spellStart"/>
             <w:r>
               <w:rPr>
                 <w:rFonts w:cs="Arial"/>
@@ -9701,7 +9390,6 @@
               </w:rPr>
               <w:t>basePrice</w:t>
             </w:r>
-            <w:proofErr w:type="spellEnd"/>
             <w:r>
               <w:rPr>
                 <w:rFonts w:cs="Arial"/>
@@ -9953,24 +9641,13 @@
                 <w:szCs w:val="20"/>
               </w:rPr>
             </w:pPr>
-            <w:proofErr w:type="spellStart"/>
-            <w:proofErr w:type="gramStart"/>
-            <w:r>
-              <w:rPr>
-                <w:rFonts w:cs="Arial"/>
-                <w:sz w:val="20"/>
-                <w:szCs w:val="20"/>
-              </w:rPr>
-              <w:t>dw.ocapi</w:t>
-            </w:r>
-            <w:proofErr w:type="gramEnd"/>
-            <w:r>
-              <w:rPr>
-                <w:rFonts w:cs="Arial"/>
-                <w:sz w:val="20"/>
-                <w:szCs w:val="20"/>
-              </w:rPr>
-              <w:t>.shop.basket.</w:t>
+            <w:r>
+              <w:rPr>
+                <w:rFonts w:cs="Arial"/>
+                <w:sz w:val="20"/>
+                <w:szCs w:val="20"/>
+              </w:rPr>
+              <w:t>dw.ocapi.shop.basket.</w:t>
             </w:r>
             <w:r>
               <w:rPr>
@@ -9988,7 +9665,6 @@
               </w:rPr>
               <w:t>POST</w:t>
             </w:r>
-            <w:proofErr w:type="spellEnd"/>
           </w:p>
         </w:tc>
         <w:tc>
@@ -10098,8 +9774,6 @@
                 <w:szCs w:val="20"/>
               </w:rPr>
             </w:pPr>
-            <w:proofErr w:type="spellStart"/>
-            <w:proofErr w:type="gramStart"/>
             <w:r>
               <w:rPr>
                 <w:rFonts w:cs="Arial"/>
@@ -10107,18 +9781,8 @@
                 <w:szCs w:val="20"/>
               </w:rPr>
               <w:lastRenderedPageBreak/>
-              <w:t>dw.order</w:t>
-            </w:r>
-            <w:proofErr w:type="gramEnd"/>
-            <w:r>
-              <w:rPr>
-                <w:rFonts w:cs="Arial"/>
-                <w:sz w:val="20"/>
-                <w:szCs w:val="20"/>
-              </w:rPr>
-              <w:t>.calculate</w:t>
-            </w:r>
-            <w:proofErr w:type="spellEnd"/>
+              <w:t>dw.order.calculate</w:t>
+            </w:r>
           </w:p>
         </w:tc>
         <w:tc>
@@ -10154,25 +9818,7 @@
                 <w:sz w:val="20"/>
                 <w:szCs w:val="20"/>
               </w:rPr>
-              <w:t>/</w:t>
-            </w:r>
-            <w:proofErr w:type="spellStart"/>
-            <w:r>
-              <w:rPr>
-                <w:rFonts w:cs="Arial"/>
-                <w:sz w:val="20"/>
-                <w:szCs w:val="20"/>
-              </w:rPr>
-              <w:t>int_eshopworld_headless</w:t>
-            </w:r>
-            <w:proofErr w:type="spellEnd"/>
-            <w:r>
-              <w:rPr>
-                <w:rFonts w:cs="Arial"/>
-                <w:sz w:val="20"/>
-                <w:szCs w:val="20"/>
-              </w:rPr>
-              <w:t>/cartridge/scripts/cart/calculate.js</w:t>
+              <w:t>/int_eshopworld_headless/cartridge/scripts/cart/calculate.js</w:t>
             </w:r>
           </w:p>
         </w:tc>
@@ -10227,25 +9873,7 @@
                 <w:sz w:val="20"/>
                 <w:szCs w:val="20"/>
               </w:rPr>
-              <w:t>The customized/ added function call in the standard extension script (</w:t>
-            </w:r>
-            <w:proofErr w:type="spellStart"/>
-            <w:r>
-              <w:rPr>
-                <w:rFonts w:cs="Arial"/>
-                <w:sz w:val="20"/>
-                <w:szCs w:val="20"/>
-              </w:rPr>
-              <w:t>eswBasketPriceConversions</w:t>
-            </w:r>
-            <w:proofErr w:type="spellEnd"/>
-            <w:r>
-              <w:rPr>
-                <w:rFonts w:cs="Arial"/>
-                <w:sz w:val="20"/>
-                <w:szCs w:val="20"/>
-              </w:rPr>
-              <w:t>) is used for dynamic/calculated prices. This function skips dynamic calculations for Fixed Pricing model countries.</w:t>
+              <w:t>The customized/ added function call in the standard extension script (eswBasketPriceConversions) is used for dynamic/calculated prices. This function skips dynamic calculations for Fixed Pricing model countries.</w:t>
             </w:r>
           </w:p>
         </w:tc>
@@ -10308,30 +9936,14 @@
           <w:sz w:val="20"/>
           <w:szCs w:val="20"/>
         </w:rPr>
-        <w:t xml:space="preserve">POST </w:t>
-      </w:r>
-      <w:proofErr w:type="gramStart"/>
+        <w:t>POST http://hostname:port/dw/shop/v</w:t>
+      </w:r>
       <w:r>
         <w:rPr>
           <w:sz w:val="20"/>
           <w:szCs w:val="20"/>
         </w:rPr>
-        <w:t>http://hostname:port/dw/shop/v</w:t>
-      </w:r>
-      <w:r>
-        <w:rPr>
-          <w:sz w:val="20"/>
-          <w:szCs w:val="20"/>
-        </w:rPr>
-        <w:t>{</w:t>
-      </w:r>
-      <w:proofErr w:type="gramEnd"/>
-      <w:r>
-        <w:rPr>
-          <w:sz w:val="20"/>
-          <w:szCs w:val="20"/>
-        </w:rPr>
-        <w:t>OCAPI_VERSION}</w:t>
+        <w:t>{OCAPI_VERSION}</w:t>
       </w:r>
       <w:r>
         <w:rPr>
@@ -10775,7 +10387,6 @@
           <w:szCs w:val="20"/>
         </w:rPr>
       </w:pPr>
-      <w:proofErr w:type="spellStart"/>
       <w:r>
         <w:rPr>
           <w:rFonts w:cs="Arial"/>
@@ -10783,34 +10394,7 @@
           <w:szCs w:val="20"/>
         </w:rPr>
         <w:lastRenderedPageBreak/>
-        <w:t>orderResponse</w:t>
-      </w:r>
-      <w:proofErr w:type="spellEnd"/>
-      <w:r>
-        <w:rPr>
-          <w:rFonts w:cs="Arial"/>
-          <w:sz w:val="20"/>
-          <w:szCs w:val="20"/>
-        </w:rPr>
-        <w:t xml:space="preserve"> Document (Appended with ESW </w:t>
-      </w:r>
-      <w:proofErr w:type="spellStart"/>
-      <w:r>
-        <w:rPr>
-          <w:rFonts w:cs="Arial"/>
-          <w:sz w:val="20"/>
-          <w:szCs w:val="20"/>
-        </w:rPr>
-        <w:t>PreOrder</w:t>
-      </w:r>
-      <w:proofErr w:type="spellEnd"/>
-      <w:r>
-        <w:rPr>
-          <w:rFonts w:cs="Arial"/>
-          <w:sz w:val="20"/>
-          <w:szCs w:val="20"/>
-        </w:rPr>
-        <w:t xml:space="preserve"> Service Response)</w:t>
+        <w:t>orderResponse Document (Appended with ESW PreOrder Service Response)</w:t>
       </w:r>
     </w:p>
     <w:p>
@@ -10829,27 +10413,7 @@
           <w:sz w:val="20"/>
           <w:szCs w:val="20"/>
         </w:rPr>
-        <w:t xml:space="preserve">ESW </w:t>
-      </w:r>
-      <w:proofErr w:type="spellStart"/>
-      <w:r>
-        <w:rPr>
-          <w:rStyle w:val="Strong"/>
-          <w:rFonts w:cs="Arial"/>
-          <w:sz w:val="20"/>
-          <w:szCs w:val="20"/>
-        </w:rPr>
-        <w:t>PreOrder</w:t>
-      </w:r>
-      <w:proofErr w:type="spellEnd"/>
-      <w:r>
-        <w:rPr>
-          <w:rStyle w:val="Strong"/>
-          <w:rFonts w:cs="Arial"/>
-          <w:sz w:val="20"/>
-          <w:szCs w:val="20"/>
-        </w:rPr>
-        <w:t xml:space="preserve"> Service Response - SUCCESS</w:t>
+        <w:t>ESW PreOrder Service Response - SUCCESS</w:t>
       </w:r>
     </w:p>
     <w:p>
@@ -10866,23 +10430,7 @@
           <w:rFonts w:ascii="Arial" w:hAnsi="Arial" w:cs="Arial"/>
           <w:sz w:val="20"/>
         </w:rPr>
-        <w:t>"</w:t>
-      </w:r>
-      <w:proofErr w:type="spellStart"/>
-      <w:r>
-        <w:rPr>
-          <w:rFonts w:ascii="Arial" w:hAnsi="Arial" w:cs="Arial"/>
-          <w:sz w:val="20"/>
-        </w:rPr>
-        <w:t>c_eswPreOrderResponseStatus</w:t>
-      </w:r>
-      <w:proofErr w:type="spellEnd"/>
-      <w:r>
-        <w:rPr>
-          <w:rFonts w:ascii="Arial" w:hAnsi="Arial" w:cs="Arial"/>
-          <w:sz w:val="20"/>
-        </w:rPr>
-        <w:t>": "OK",</w:t>
+        <w:t>"c_eswPreOrderResponseStatus": "OK",</w:t>
       </w:r>
     </w:p>
     <w:p>
@@ -10898,23 +10446,7 @@
           <w:rFonts w:ascii="Arial" w:hAnsi="Arial" w:cs="Arial"/>
           <w:sz w:val="20"/>
         </w:rPr>
-        <w:t>"</w:t>
-      </w:r>
-      <w:proofErr w:type="spellStart"/>
-      <w:r>
-        <w:rPr>
-          <w:rFonts w:ascii="Arial" w:hAnsi="Arial" w:cs="Arial"/>
-          <w:sz w:val="20"/>
-        </w:rPr>
-        <w:t>c_eswPreOrderResponse</w:t>
-      </w:r>
-      <w:proofErr w:type="spellEnd"/>
-      <w:r>
-        <w:rPr>
-          <w:rFonts w:ascii="Arial" w:hAnsi="Arial" w:cs="Arial"/>
-          <w:sz w:val="20"/>
-        </w:rPr>
-        <w:t>": {</w:t>
+        <w:t>"c_eswPreOrderResponse": {</w:t>
       </w:r>
     </w:p>
     <w:p>
@@ -11152,27 +10684,7 @@
           <w:sz w:val="20"/>
           <w:szCs w:val="20"/>
         </w:rPr>
-        <w:t xml:space="preserve">ESW </w:t>
-      </w:r>
-      <w:proofErr w:type="spellStart"/>
-      <w:r>
-        <w:rPr>
-          <w:rStyle w:val="Strong"/>
-          <w:rFonts w:cs="Arial"/>
-          <w:sz w:val="20"/>
-          <w:szCs w:val="20"/>
-        </w:rPr>
-        <w:t>PreOrder</w:t>
-      </w:r>
-      <w:proofErr w:type="spellEnd"/>
-      <w:r>
-        <w:rPr>
-          <w:rStyle w:val="Strong"/>
-          <w:rFonts w:cs="Arial"/>
-          <w:sz w:val="20"/>
-          <w:szCs w:val="20"/>
-        </w:rPr>
-        <w:t xml:space="preserve"> Service Response - FAILED</w:t>
+        <w:t>ESW PreOrder Service Response - FAILED</w:t>
       </w:r>
     </w:p>
     <w:p>
@@ -11188,23 +10700,7 @@
           <w:rFonts w:ascii="Arial" w:hAnsi="Arial" w:cs="Arial"/>
           <w:sz w:val="20"/>
         </w:rPr>
-        <w:t>"</w:t>
-      </w:r>
-      <w:proofErr w:type="spellStart"/>
-      <w:r>
-        <w:rPr>
-          <w:rFonts w:ascii="Arial" w:hAnsi="Arial" w:cs="Arial"/>
-          <w:sz w:val="20"/>
-        </w:rPr>
-        <w:t>c_eswPreOrderResponseStatus</w:t>
-      </w:r>
-      <w:proofErr w:type="spellEnd"/>
-      <w:r>
-        <w:rPr>
-          <w:rFonts w:ascii="Arial" w:hAnsi="Arial" w:cs="Arial"/>
-          <w:sz w:val="20"/>
-        </w:rPr>
-        <w:t>": "ERROR",</w:t>
+        <w:t>"c_eswPreOrderResponseStatus": "ERROR",</w:t>
       </w:r>
     </w:p>
     <w:p>
@@ -11220,23 +10716,7 @@
           <w:rFonts w:ascii="Arial" w:hAnsi="Arial" w:cs="Arial"/>
           <w:sz w:val="20"/>
         </w:rPr>
-        <w:t xml:space="preserve"> "</w:t>
-      </w:r>
-      <w:proofErr w:type="spellStart"/>
-      <w:r>
-        <w:rPr>
-          <w:rFonts w:ascii="Arial" w:hAnsi="Arial" w:cs="Arial"/>
-          <w:sz w:val="20"/>
-        </w:rPr>
-        <w:t>c_eswPreOrderResponse</w:t>
-      </w:r>
-      <w:proofErr w:type="spellEnd"/>
-      <w:r>
-        <w:rPr>
-          <w:rFonts w:ascii="Arial" w:hAnsi="Arial" w:cs="Arial"/>
-          <w:sz w:val="20"/>
-        </w:rPr>
-        <w:t>": [</w:t>
+        <w:t xml:space="preserve"> "c_eswPreOrderResponse": [</w:t>
       </w:r>
     </w:p>
     <w:p>
@@ -11268,23 +10748,7 @@
           <w:rFonts w:ascii="Arial" w:hAnsi="Arial" w:cs="Arial"/>
           <w:sz w:val="20"/>
         </w:rPr>
-        <w:t xml:space="preserve">            "message": "</w:t>
-      </w:r>
-      <w:proofErr w:type="spellStart"/>
-      <w:r>
-        <w:rPr>
-          <w:rFonts w:ascii="Arial" w:hAnsi="Arial" w:cs="Arial"/>
-          <w:sz w:val="20"/>
-        </w:rPr>
-        <w:t>RetailerCartId</w:t>
-      </w:r>
-      <w:proofErr w:type="spellEnd"/>
-      <w:r>
-        <w:rPr>
-          <w:rFonts w:ascii="Arial" w:hAnsi="Arial" w:cs="Arial"/>
-          <w:sz w:val="20"/>
-        </w:rPr>
-        <w:t xml:space="preserve"> is required.",</w:t>
+        <w:t xml:space="preserve">            "message": "RetailerCartId is required.",</w:t>
       </w:r>
     </w:p>
     <w:p>
@@ -11533,8 +10997,6 @@
                 <w:szCs w:val="20"/>
               </w:rPr>
             </w:pPr>
-            <w:proofErr w:type="spellStart"/>
-            <w:proofErr w:type="gramStart"/>
             <w:r>
               <w:rPr>
                 <w:rFonts w:cs="Arial"/>
@@ -11542,18 +11004,8 @@
                 <w:szCs w:val="20"/>
               </w:rPr>
               <w:lastRenderedPageBreak/>
-              <w:t>dw.ocapi</w:t>
-            </w:r>
-            <w:proofErr w:type="gramEnd"/>
-            <w:r>
-              <w:rPr>
-                <w:rFonts w:cs="Arial"/>
-                <w:sz w:val="20"/>
-                <w:szCs w:val="20"/>
-              </w:rPr>
-              <w:t>.shop.order.beforePOST</w:t>
-            </w:r>
-            <w:proofErr w:type="spellEnd"/>
+              <w:t>dw.ocapi.shop.order.beforePOST</w:t>
+            </w:r>
           </w:p>
         </w:tc>
         <w:tc>
@@ -11589,53 +11041,7 @@
                 <w:sz w:val="20"/>
                 <w:szCs w:val="20"/>
               </w:rPr>
-              <w:t>/</w:t>
-            </w:r>
-            <w:proofErr w:type="spellStart"/>
-            <w:proofErr w:type="gramStart"/>
-            <w:r>
-              <w:rPr>
-                <w:rFonts w:cs="Arial"/>
-                <w:sz w:val="20"/>
-                <w:szCs w:val="20"/>
-              </w:rPr>
-              <w:t>int</w:t>
-            </w:r>
-            <w:proofErr w:type="gramEnd"/>
-            <w:r>
-              <w:rPr>
-                <w:rFonts w:cs="Arial"/>
-                <w:sz w:val="20"/>
-                <w:szCs w:val="20"/>
-              </w:rPr>
-              <w:t>_eshopworld_headless</w:t>
-            </w:r>
-            <w:proofErr w:type="spellEnd"/>
-            <w:r>
-              <w:rPr>
-                <w:rFonts w:cs="Arial"/>
-                <w:sz w:val="20"/>
-                <w:szCs w:val="20"/>
-              </w:rPr>
-              <w:t>/cartridge/scripts/</w:t>
-            </w:r>
-            <w:proofErr w:type="spellStart"/>
-            <w:r>
-              <w:rPr>
-                <w:rFonts w:cs="Arial"/>
-                <w:sz w:val="20"/>
-                <w:szCs w:val="20"/>
-              </w:rPr>
-              <w:t>ocapi</w:t>
-            </w:r>
-            <w:proofErr w:type="spellEnd"/>
-            <w:r>
-              <w:rPr>
-                <w:rFonts w:cs="Arial"/>
-                <w:sz w:val="20"/>
-                <w:szCs w:val="20"/>
-              </w:rPr>
-              <w:t>/shop/hooks/ orderHooks.js</w:t>
+              <w:t>/int_eshopworld_headless/cartridge/scripts/ocapi/shop/hooks/ orderHooks.js</w:t>
             </w:r>
           </w:p>
         </w:tc>
@@ -11796,25 +11202,7 @@
                 <w:sz w:val="20"/>
                 <w:szCs w:val="20"/>
               </w:rPr>
-              <w:t xml:space="preserve">The script also sets the following product </w:t>
-            </w:r>
-            <w:proofErr w:type="gramStart"/>
-            <w:r>
-              <w:rPr>
-                <w:rFonts w:cs="Arial"/>
-                <w:sz w:val="20"/>
-                <w:szCs w:val="20"/>
-              </w:rPr>
-              <w:t>line item</w:t>
-            </w:r>
-            <w:proofErr w:type="gramEnd"/>
-            <w:r>
-              <w:rPr>
-                <w:rFonts w:cs="Arial"/>
-                <w:sz w:val="20"/>
-                <w:szCs w:val="20"/>
-              </w:rPr>
-              <w:t xml:space="preserve"> custom attributes that are required and must be saved during order creation:</w:t>
+              <w:t>The script also sets the following product line item custom attributes that are required and must be saved during order creation:</w:t>
             </w:r>
           </w:p>
           <w:p>
@@ -11894,8 +11282,6 @@
                 <w:szCs w:val="20"/>
               </w:rPr>
             </w:pPr>
-            <w:proofErr w:type="spellStart"/>
-            <w:proofErr w:type="gramStart"/>
             <w:r>
               <w:rPr>
                 <w:rFonts w:cs="Arial"/>
@@ -11903,18 +11289,8 @@
                 <w:szCs w:val="20"/>
               </w:rPr>
               <w:lastRenderedPageBreak/>
-              <w:t>dw.ocapi</w:t>
-            </w:r>
-            <w:proofErr w:type="gramEnd"/>
-            <w:r>
-              <w:rPr>
-                <w:rFonts w:cs="Arial"/>
-                <w:sz w:val="20"/>
-                <w:szCs w:val="20"/>
-              </w:rPr>
-              <w:t>.shop.order.afterPOST</w:t>
-            </w:r>
-            <w:proofErr w:type="spellEnd"/>
+              <w:t>dw.ocapi.shop.order.afterPOST</w:t>
+            </w:r>
           </w:p>
         </w:tc>
         <w:tc>
@@ -12003,7 +11379,6 @@
                 <w:szCs w:val="20"/>
               </w:rPr>
             </w:pPr>
-            <w:proofErr w:type="spellStart"/>
             <w:r>
               <w:rPr>
                 <w:rFonts w:cs="Arial"/>
@@ -12012,7 +11387,6 @@
               </w:rPr>
               <w:t>eswFxrate</w:t>
             </w:r>
-            <w:proofErr w:type="spellEnd"/>
           </w:p>
           <w:p>
             <w:pPr>
@@ -12027,7 +11401,6 @@
                 <w:szCs w:val="20"/>
               </w:rPr>
             </w:pPr>
-            <w:proofErr w:type="spellStart"/>
             <w:r>
               <w:rPr>
                 <w:rFonts w:cs="Arial"/>
@@ -12036,7 +11409,6 @@
               </w:rPr>
               <w:t>eswShopperCurrencyOrderDiscount</w:t>
             </w:r>
-            <w:proofErr w:type="spellEnd"/>
           </w:p>
           <w:p>
             <w:pPr>
@@ -12051,7 +11423,6 @@
                 <w:szCs w:val="20"/>
               </w:rPr>
             </w:pPr>
-            <w:proofErr w:type="spellStart"/>
             <w:r>
               <w:rPr>
                 <w:rFonts w:cs="Arial"/>
@@ -12060,7 +11431,6 @@
               </w:rPr>
               <w:t>eswDeliveryOptions</w:t>
             </w:r>
-            <w:proofErr w:type="spellEnd"/>
           </w:p>
           <w:p>
             <w:pPr>
@@ -12097,7 +11467,6 @@
               </w:rPr>
               <w:t>To store override shipping methods JSON with rates, the ESW plugin uses </w:t>
             </w:r>
-            <w:proofErr w:type="spellStart"/>
             <w:r>
               <w:rPr>
                 <w:rStyle w:val="HTMLCode"/>
@@ -12106,7 +11475,6 @@
               </w:rPr>
               <w:t>eswDeliveryOptions</w:t>
             </w:r>
-            <w:proofErr w:type="spellEnd"/>
             <w:r>
               <w:rPr>
                 <w:rFonts w:cs="Arial"/>
@@ -12174,26 +11542,14 @@
                 <w:szCs w:val="20"/>
               </w:rPr>
             </w:pPr>
-            <w:proofErr w:type="spellStart"/>
-            <w:proofErr w:type="gramStart"/>
-            <w:r>
-              <w:rPr>
-                <w:rFonts w:cs="Arial"/>
-                <w:sz w:val="20"/>
-                <w:szCs w:val="20"/>
-              </w:rPr>
-              <w:t>dw.ocapi</w:t>
-            </w:r>
-            <w:proofErr w:type="gramEnd"/>
-            <w:r>
-              <w:rPr>
-                <w:rFonts w:cs="Arial"/>
-                <w:sz w:val="20"/>
-                <w:szCs w:val="20"/>
-              </w:rPr>
-              <w:t>.shop.order.modify</w:t>
-            </w:r>
-            <w:proofErr w:type="spellEnd"/>
+            <w:r>
+              <w:rPr>
+                <w:rFonts w:cs="Arial"/>
+                <w:sz w:val="20"/>
+                <w:szCs w:val="20"/>
+              </w:rPr>
+              <w:t>dw.ocapi.shop.order.modify</w:t>
+            </w:r>
             <w:r>
               <w:rPr>
                 <w:rFonts w:cs="Arial"/>
@@ -12201,17 +11557,8 @@
                 <w:szCs w:val="20"/>
               </w:rPr>
               <w:br/>
-            </w:r>
-            <w:proofErr w:type="spellStart"/>
-            <w:r>
-              <w:rPr>
-                <w:rFonts w:cs="Arial"/>
-                <w:sz w:val="20"/>
-                <w:szCs w:val="20"/>
-              </w:rPr>
               <w:t>POSTResponse</w:t>
             </w:r>
-            <w:proofErr w:type="spellEnd"/>
           </w:p>
         </w:tc>
         <w:tc>
@@ -12284,25 +11631,7 @@
                 <w:sz w:val="20"/>
                 <w:szCs w:val="20"/>
               </w:rPr>
-              <w:t xml:space="preserve">This extension script is used to make a call to the ESW Checkout service and append the service response in order OCAPI’s [POST] </w:t>
-            </w:r>
-            <w:proofErr w:type="spellStart"/>
-            <w:r>
-              <w:rPr>
-                <w:rFonts w:cs="Arial"/>
-                <w:sz w:val="20"/>
-                <w:szCs w:val="20"/>
-              </w:rPr>
-              <w:t>orderResponse</w:t>
-            </w:r>
-            <w:proofErr w:type="spellEnd"/>
-            <w:r>
-              <w:rPr>
-                <w:rFonts w:cs="Arial"/>
-                <w:sz w:val="20"/>
-                <w:szCs w:val="20"/>
-              </w:rPr>
-              <w:t xml:space="preserve"> document. The response format is mentioned above.</w:t>
+              <w:t>This extension script is used to make a call to the ESW Checkout service and append the service response in order OCAPI’s [POST] orderResponse document. The response format is mentioned above.</w:t>
             </w:r>
           </w:p>
         </w:tc>
@@ -12378,26 +11707,8 @@
           <w:rFonts w:ascii="Arial" w:hAnsi="Arial" w:cs="Arial"/>
           <w:sz w:val="20"/>
         </w:rPr>
-        <w:t xml:space="preserve">   "</w:t>
-      </w:r>
-      <w:proofErr w:type="spellStart"/>
-      <w:r>
-        <w:rPr>
-          <w:rFonts w:ascii="Arial" w:hAnsi="Arial" w:cs="Arial"/>
-          <w:sz w:val="20"/>
-        </w:rPr>
-        <w:t>product_items</w:t>
-      </w:r>
-      <w:proofErr w:type="spellEnd"/>
-      <w:proofErr w:type="gramStart"/>
-      <w:r>
-        <w:rPr>
-          <w:rFonts w:ascii="Arial" w:hAnsi="Arial" w:cs="Arial"/>
-          <w:sz w:val="20"/>
-        </w:rPr>
-        <w:t>":[</w:t>
-      </w:r>
-      <w:proofErr w:type="gramEnd"/>
+        <w:t xml:space="preserve">   "product_items":[</w:t>
+      </w:r>
     </w:p>
     <w:p>
       <w:pPr>
@@ -12428,23 +11739,7 @@
           <w:rFonts w:ascii="Arial" w:hAnsi="Arial" w:cs="Arial"/>
           <w:sz w:val="20"/>
         </w:rPr>
-        <w:t xml:space="preserve">         "</w:t>
-      </w:r>
-      <w:proofErr w:type="gramStart"/>
-      <w:r>
-        <w:rPr>
-          <w:rFonts w:ascii="Arial" w:hAnsi="Arial" w:cs="Arial"/>
-          <w:sz w:val="20"/>
-        </w:rPr>
-        <w:t>product</w:t>
-      </w:r>
-      <w:proofErr w:type="gramEnd"/>
-      <w:r>
-        <w:rPr>
-          <w:rFonts w:ascii="Arial" w:hAnsi="Arial" w:cs="Arial"/>
-          <w:sz w:val="20"/>
-        </w:rPr>
-        <w:t>_id":"750518699721",</w:t>
+        <w:t xml:space="preserve">         "product_id":"750518699721",</w:t>
       </w:r>
     </w:p>
     <w:p>
@@ -12508,23 +11803,7 @@
           <w:rFonts w:ascii="Arial" w:hAnsi="Arial" w:cs="Arial"/>
           <w:sz w:val="20"/>
         </w:rPr>
-        <w:t xml:space="preserve">         "</w:t>
-      </w:r>
-      <w:proofErr w:type="gramStart"/>
-      <w:r>
-        <w:rPr>
-          <w:rFonts w:ascii="Arial" w:hAnsi="Arial" w:cs="Arial"/>
-          <w:sz w:val="20"/>
-        </w:rPr>
-        <w:t>product</w:t>
-      </w:r>
-      <w:proofErr w:type="gramEnd"/>
-      <w:r>
-        <w:rPr>
-          <w:rFonts w:ascii="Arial" w:hAnsi="Arial" w:cs="Arial"/>
-          <w:sz w:val="20"/>
-        </w:rPr>
-        <w:t>_id":"750518699769",</w:t>
+        <w:t xml:space="preserve">         "product_id":"750518699769",</w:t>
       </w:r>
     </w:p>
     <w:p>
@@ -12588,17 +11867,8 @@
           <w:rFonts w:ascii="Arial" w:hAnsi="Arial" w:cs="Arial"/>
           <w:sz w:val="20"/>
         </w:rPr>
-        <w:t xml:space="preserve">   "shipments</w:t>
-      </w:r>
-      <w:proofErr w:type="gramStart"/>
-      <w:r>
-        <w:rPr>
-          <w:rFonts w:ascii="Arial" w:hAnsi="Arial" w:cs="Arial"/>
-          <w:sz w:val="20"/>
-        </w:rPr>
-        <w:t>":[</w:t>
-      </w:r>
-      <w:proofErr w:type="gramEnd"/>
+        <w:t xml:space="preserve">   "shipments":[</w:t>
+      </w:r>
     </w:p>
     <w:p>
       <w:pPr>
@@ -12629,26 +11899,8 @@
           <w:rFonts w:ascii="Arial" w:hAnsi="Arial" w:cs="Arial"/>
           <w:sz w:val="20"/>
         </w:rPr>
-        <w:t xml:space="preserve">         "</w:t>
-      </w:r>
-      <w:proofErr w:type="spellStart"/>
-      <w:r>
-        <w:rPr>
-          <w:rFonts w:ascii="Arial" w:hAnsi="Arial" w:cs="Arial"/>
-          <w:sz w:val="20"/>
-        </w:rPr>
-        <w:t>shipping_method</w:t>
-      </w:r>
-      <w:proofErr w:type="spellEnd"/>
-      <w:proofErr w:type="gramStart"/>
-      <w:r>
-        <w:rPr>
-          <w:rFonts w:ascii="Arial" w:hAnsi="Arial" w:cs="Arial"/>
-          <w:sz w:val="20"/>
-        </w:rPr>
-        <w:t>":{</w:t>
-      </w:r>
-      <w:proofErr w:type="gramEnd"/>
+        <w:t xml:space="preserve">         "shipping_method":{</w:t>
+      </w:r>
     </w:p>
     <w:p>
       <w:pPr>
@@ -12663,23 +11915,7 @@
           <w:rFonts w:ascii="Arial" w:hAnsi="Arial" w:cs="Arial"/>
           <w:sz w:val="20"/>
         </w:rPr>
-        <w:t xml:space="preserve">            "</w:t>
-      </w:r>
-      <w:proofErr w:type="spellStart"/>
-      <w:r>
-        <w:rPr>
-          <w:rFonts w:ascii="Arial" w:hAnsi="Arial" w:cs="Arial"/>
-          <w:sz w:val="20"/>
-        </w:rPr>
-        <w:t>id":"POST</w:t>
-      </w:r>
-      <w:proofErr w:type="spellEnd"/>
-      <w:r>
-        <w:rPr>
-          <w:rFonts w:ascii="Arial" w:hAnsi="Arial" w:cs="Arial"/>
-          <w:sz w:val="20"/>
-        </w:rPr>
-        <w:t>"</w:t>
+        <w:t xml:space="preserve">            "id":"POST"</w:t>
       </w:r>
     </w:p>
     <w:p>
@@ -12744,23 +11980,7 @@
           <w:rFonts w:ascii="Arial" w:hAnsi="Arial" w:cs="Arial"/>
           <w:sz w:val="20"/>
         </w:rPr>
-        <w:t xml:space="preserve">   "</w:t>
-      </w:r>
-      <w:proofErr w:type="spellStart"/>
-      <w:r>
-        <w:rPr>
-          <w:rFonts w:ascii="Arial" w:hAnsi="Arial" w:cs="Arial"/>
-          <w:sz w:val="20"/>
-        </w:rPr>
-        <w:t>currency":"USD</w:t>
-      </w:r>
-      <w:proofErr w:type="spellEnd"/>
-      <w:r>
-        <w:rPr>
-          <w:rFonts w:ascii="Arial" w:hAnsi="Arial" w:cs="Arial"/>
-          <w:sz w:val="20"/>
-        </w:rPr>
-        <w:t>"</w:t>
+        <w:t xml:space="preserve">   "currency":"USD"</w:t>
       </w:r>
     </w:p>
     <w:p>
@@ -12909,62 +12129,14 @@
           <w:sz w:val="20"/>
           <w:szCs w:val="20"/>
         </w:rPr>
-        <w:t xml:space="preserve">For order confirmation requests in Headless OCAPI, the </w:t>
-      </w:r>
-      <w:proofErr w:type="spellStart"/>
+        <w:t>For order confirmation requests in Headless OCAPI, the EswHL-Notify endpoint is used</w:t>
+      </w:r>
       <w:r>
         <w:rPr>
           <w:sz w:val="20"/>
           <w:szCs w:val="20"/>
         </w:rPr>
-        <w:t>EswHL</w:t>
-      </w:r>
-      <w:proofErr w:type="spellEnd"/>
-      <w:r>
-        <w:rPr>
-          <w:sz w:val="20"/>
-          <w:szCs w:val="20"/>
-        </w:rPr>
-        <w:t>-Notify endpoint is used</w:t>
-      </w:r>
-      <w:r>
-        <w:rPr>
-          <w:sz w:val="20"/>
-          <w:szCs w:val="20"/>
-        </w:rPr>
-        <w:t xml:space="preserve"> for </w:t>
-      </w:r>
-      <w:proofErr w:type="spellStart"/>
-      <w:r>
-        <w:rPr>
-          <w:sz w:val="20"/>
-          <w:szCs w:val="20"/>
-        </w:rPr>
-        <w:t>Sitegenisis</w:t>
-      </w:r>
-      <w:proofErr w:type="spellEnd"/>
-      <w:r>
-        <w:rPr>
-          <w:sz w:val="20"/>
-          <w:szCs w:val="20"/>
-        </w:rPr>
-        <w:t xml:space="preserve"> compatible architecture and </w:t>
-      </w:r>
-      <w:proofErr w:type="spellStart"/>
-      <w:r>
-        <w:rPr>
-          <w:sz w:val="20"/>
-          <w:szCs w:val="20"/>
-        </w:rPr>
-        <w:t>EswRefArchHL</w:t>
-      </w:r>
-      <w:proofErr w:type="spellEnd"/>
-      <w:r>
-        <w:rPr>
-          <w:sz w:val="20"/>
-          <w:szCs w:val="20"/>
-        </w:rPr>
-        <w:t>-Notify endpoint is used for SFRA compatible architecture</w:t>
+        <w:t xml:space="preserve"> for Sitegenisis compatible architecture and EswRefArchHL-Notify endpoint is used for SFRA compatible architecture</w:t>
       </w:r>
       <w:r>
         <w:rPr>
@@ -13074,7 +12246,6 @@
           <w:szCs w:val="20"/>
         </w:rPr>
       </w:pPr>
-      <w:proofErr w:type="spellStart"/>
       <w:r>
         <w:rPr>
           <w:b/>
@@ -13082,17 +12253,7 @@
           <w:sz w:val="20"/>
           <w:szCs w:val="20"/>
         </w:rPr>
-        <w:t>SiteGenisis</w:t>
-      </w:r>
-      <w:proofErr w:type="spellEnd"/>
-      <w:r>
-        <w:rPr>
-          <w:b/>
-          <w:bCs/>
-          <w:sz w:val="20"/>
-          <w:szCs w:val="20"/>
-        </w:rPr>
-        <w:t xml:space="preserve"> compatible Architecture:</w:t>
+        <w:t>SiteGenisis compatible Architecture:</w:t>
       </w:r>
       <w:r>
         <w:rPr>
@@ -13897,7 +13058,6 @@
                 <w:szCs w:val="20"/>
               </w:rPr>
             </w:pPr>
-            <w:proofErr w:type="spellStart"/>
             <w:r>
               <w:rPr>
                 <w:rFonts w:cs="Arial"/>
@@ -13906,7 +13066,6 @@
               </w:rPr>
               <w:t>applyAdjust</w:t>
             </w:r>
-            <w:proofErr w:type="spellEnd"/>
           </w:p>
         </w:tc>
         <w:tc>
@@ -14053,7 +13212,6 @@
                 <w:szCs w:val="20"/>
               </w:rPr>
             </w:pPr>
-            <w:proofErr w:type="spellStart"/>
             <w:r>
               <w:rPr>
                 <w:rFonts w:cs="Arial"/>
@@ -14062,7 +13220,6 @@
               </w:rPr>
               <w:t>applyRounding</w:t>
             </w:r>
-            <w:proofErr w:type="spellEnd"/>
           </w:p>
         </w:tc>
         <w:tc>
@@ -14353,120 +13510,70 @@
           <w:sz w:val="20"/>
           <w:szCs w:val="20"/>
         </w:rPr>
-        <w:t xml:space="preserve"> requests in Headless OCAPI, the </w:t>
-      </w:r>
-      <w:proofErr w:type="spellStart"/>
+        <w:t xml:space="preserve"> requests in Headless OCAPI, the EswHL-</w:t>
+      </w:r>
       <w:r>
         <w:rPr>
           <w:sz w:val="20"/>
           <w:szCs w:val="20"/>
         </w:rPr>
-        <w:t>EswHL-</w:t>
+        <w:t>CancelOrder</w:t>
       </w:r>
       <w:r>
         <w:rPr>
           <w:sz w:val="20"/>
           <w:szCs w:val="20"/>
         </w:rPr>
+        <w:t xml:space="preserve"> endpoint is used</w:t>
+      </w:r>
+      <w:r>
+        <w:rPr>
+          <w:sz w:val="20"/>
+          <w:szCs w:val="20"/>
+        </w:rPr>
+        <w:t xml:space="preserve"> for Sitegenisis compatible architecture and EswRefArchHL-</w:t>
+      </w:r>
+      <w:r>
+        <w:rPr>
+          <w:sz w:val="20"/>
+          <w:szCs w:val="20"/>
+        </w:rPr>
         <w:t>CancelOrder</w:t>
       </w:r>
-      <w:proofErr w:type="spellEnd"/>
       <w:r>
         <w:rPr>
           <w:sz w:val="20"/>
           <w:szCs w:val="20"/>
         </w:rPr>
-        <w:t xml:space="preserve"> endpoint is used</w:t>
+        <w:t xml:space="preserve"> endpoint is used for SFRA compatible architecture</w:t>
       </w:r>
       <w:r>
         <w:rPr>
           <w:sz w:val="20"/>
           <w:szCs w:val="20"/>
         </w:rPr>
-        <w:t xml:space="preserve"> for </w:t>
-      </w:r>
-      <w:proofErr w:type="spellStart"/>
+        <w:t xml:space="preserve">. Configurations for this can be done </w:t>
+      </w:r>
       <w:r>
         <w:rPr>
           <w:sz w:val="20"/>
           <w:szCs w:val="20"/>
         </w:rPr>
-        <w:t>Sitegenisis</w:t>
-      </w:r>
-      <w:proofErr w:type="spellEnd"/>
+        <w:t xml:space="preserve">by importing </w:t>
+      </w:r>
       <w:r>
         <w:rPr>
           <w:sz w:val="20"/>
           <w:szCs w:val="20"/>
         </w:rPr>
-        <w:t xml:space="preserve"> compatible architecture and </w:t>
-      </w:r>
-      <w:proofErr w:type="spellStart"/>
+        <w:t>systemobjects_headless</w:t>
+      </w:r>
       <w:r>
         <w:rPr>
           <w:sz w:val="20"/>
           <w:szCs w:val="20"/>
         </w:rPr>
-        <w:t>EswRefArchHL-</w:t>
-      </w:r>
-      <w:r>
-        <w:rPr>
-          <w:sz w:val="20"/>
-          <w:szCs w:val="20"/>
-        </w:rPr>
-        <w:t>CancelOrder</w:t>
-      </w:r>
-      <w:proofErr w:type="spellEnd"/>
-      <w:r>
-        <w:rPr>
-          <w:sz w:val="20"/>
-          <w:szCs w:val="20"/>
-        </w:rPr>
-        <w:t xml:space="preserve"> endpoint is used for SFRA compatible architecture</w:t>
-      </w:r>
-      <w:r>
-        <w:rPr>
-          <w:sz w:val="20"/>
-          <w:szCs w:val="20"/>
-        </w:rPr>
-        <w:t xml:space="preserve">. Configurations for this can be done </w:t>
-      </w:r>
-      <w:r>
-        <w:rPr>
-          <w:sz w:val="20"/>
-          <w:szCs w:val="20"/>
-        </w:rPr>
-        <w:t xml:space="preserve">by importing </w:t>
-      </w:r>
-      <w:r>
-        <w:rPr>
-          <w:sz w:val="20"/>
-          <w:szCs w:val="20"/>
-        </w:rPr>
-        <w:t>systemobjects_headless</w:t>
-      </w:r>
-      <w:r>
-        <w:rPr>
-          <w:sz w:val="20"/>
-          <w:szCs w:val="20"/>
-        </w:rPr>
-        <w:t xml:space="preserve">.xml from </w:t>
-      </w:r>
-      <w:proofErr w:type="spellStart"/>
-      <w:r>
-        <w:rPr>
-          <w:sz w:val="20"/>
-          <w:szCs w:val="20"/>
-        </w:rPr>
-        <w:t>sitesdata</w:t>
-      </w:r>
-      <w:proofErr w:type="spellEnd"/>
-      <w:r>
-        <w:rPr>
-          <w:sz w:val="20"/>
-          <w:szCs w:val="20"/>
-        </w:rPr>
-        <w:t>/meta directory path.</w:t>
+        <w:t>.xml from sitesdata/meta directory path.</w:t>
       </w:r>
     </w:p>
     <w:p>
@@ -14610,39 +13717,7 @@
           <w:rFonts w:ascii="Arial" w:hAnsi="Arial" w:cs="Arial"/>
           <w:sz w:val="20"/>
         </w:rPr>
-        <w:t xml:space="preserve">    "</w:t>
-      </w:r>
-      <w:proofErr w:type="spellStart"/>
-      <w:r>
-        <w:rPr>
-          <w:rFonts w:ascii="Arial" w:hAnsi="Arial" w:cs="Arial"/>
-          <w:sz w:val="20"/>
-        </w:rPr>
-        <w:t>c_estimatedCharges</w:t>
-      </w:r>
-      <w:proofErr w:type="spellEnd"/>
-      <w:r>
-        <w:rPr>
-          <w:rFonts w:ascii="Arial" w:hAnsi="Arial" w:cs="Arial"/>
-          <w:sz w:val="20"/>
-        </w:rPr>
-        <w:t>": "</w:t>
-      </w:r>
-      <w:proofErr w:type="spellStart"/>
-      <w:r>
-        <w:rPr>
-          <w:rFonts w:ascii="Arial" w:hAnsi="Arial" w:cs="Arial"/>
-          <w:sz w:val="20"/>
-        </w:rPr>
-        <w:t>eswEstimatedCharges</w:t>
-      </w:r>
-      <w:proofErr w:type="spellEnd"/>
-      <w:r>
-        <w:rPr>
-          <w:rFonts w:ascii="Arial" w:hAnsi="Arial" w:cs="Arial"/>
-          <w:sz w:val="20"/>
-        </w:rPr>
-        <w:t>",</w:t>
+        <w:t xml:space="preserve">    "c_estimatedCharges": "eswEstimatedCharges",</w:t>
       </w:r>
     </w:p>
     <w:p>
@@ -14658,39 +13733,7 @@
           <w:rFonts w:ascii="Arial" w:hAnsi="Arial" w:cs="Arial"/>
           <w:sz w:val="20"/>
         </w:rPr>
-        <w:t xml:space="preserve">    "</w:t>
-      </w:r>
-      <w:proofErr w:type="spellStart"/>
-      <w:r>
-        <w:rPr>
-          <w:rFonts w:ascii="Arial" w:hAnsi="Arial" w:cs="Arial"/>
-          <w:sz w:val="20"/>
-        </w:rPr>
-        <w:t>c_cartSubtotal</w:t>
-      </w:r>
-      <w:proofErr w:type="spellEnd"/>
-      <w:r>
-        <w:rPr>
-          <w:rFonts w:ascii="Arial" w:hAnsi="Arial" w:cs="Arial"/>
-          <w:sz w:val="20"/>
-        </w:rPr>
-        <w:t>": "</w:t>
-      </w:r>
-      <w:proofErr w:type="spellStart"/>
-      <w:r>
-        <w:rPr>
-          <w:rFonts w:ascii="Arial" w:hAnsi="Arial" w:cs="Arial"/>
-          <w:sz w:val="20"/>
-        </w:rPr>
-        <w:t>eswCartSubTotal</w:t>
-      </w:r>
-      <w:proofErr w:type="spellEnd"/>
-      <w:r>
-        <w:rPr>
-          <w:rFonts w:ascii="Arial" w:hAnsi="Arial" w:cs="Arial"/>
-          <w:sz w:val="20"/>
-        </w:rPr>
-        <w:t>",</w:t>
+        <w:t xml:space="preserve">    "c_cartSubtotal": "eswCartSubTotal",</w:t>
       </w:r>
     </w:p>
     <w:p>
@@ -14706,39 +13749,7 @@
           <w:rFonts w:ascii="Arial" w:hAnsi="Arial" w:cs="Arial"/>
           <w:sz w:val="20"/>
         </w:rPr>
-        <w:t xml:space="preserve">    "</w:t>
-      </w:r>
-      <w:proofErr w:type="spellStart"/>
-      <w:r>
-        <w:rPr>
-          <w:rFonts w:ascii="Arial" w:hAnsi="Arial" w:cs="Arial"/>
-          <w:sz w:val="20"/>
-        </w:rPr>
-        <w:t>c_total</w:t>
-      </w:r>
-      <w:proofErr w:type="spellEnd"/>
-      <w:r>
-        <w:rPr>
-          <w:rFonts w:ascii="Arial" w:hAnsi="Arial" w:cs="Arial"/>
-          <w:sz w:val="20"/>
-        </w:rPr>
-        <w:t>-discount": "</w:t>
-      </w:r>
-      <w:proofErr w:type="spellStart"/>
-      <w:r>
-        <w:rPr>
-          <w:rFonts w:ascii="Arial" w:hAnsi="Arial" w:cs="Arial"/>
-          <w:sz w:val="20"/>
-        </w:rPr>
-        <w:t>eswTotalDiscount</w:t>
-      </w:r>
-      <w:proofErr w:type="spellEnd"/>
-      <w:r>
-        <w:rPr>
-          <w:rFonts w:ascii="Arial" w:hAnsi="Arial" w:cs="Arial"/>
-          <w:sz w:val="20"/>
-        </w:rPr>
-        <w:t>",</w:t>
+        <w:t xml:space="preserve">    "c_total-discount": "eswTotalDiscount",</w:t>
       </w:r>
     </w:p>
     <w:p>
@@ -14754,23 +13765,7 @@
           <w:rFonts w:ascii="Arial" w:hAnsi="Arial" w:cs="Arial"/>
           <w:sz w:val="20"/>
         </w:rPr>
-        <w:t xml:space="preserve">    "</w:t>
-      </w:r>
-      <w:proofErr w:type="spellStart"/>
-      <w:r>
-        <w:rPr>
-          <w:rFonts w:ascii="Arial" w:hAnsi="Arial" w:cs="Arial"/>
-          <w:sz w:val="20"/>
-        </w:rPr>
-        <w:t>productLineItems</w:t>
-      </w:r>
-      <w:proofErr w:type="spellEnd"/>
-      <w:r>
-        <w:rPr>
-          <w:rFonts w:ascii="Arial" w:hAnsi="Arial" w:cs="Arial"/>
-          <w:sz w:val="20"/>
-        </w:rPr>
-        <w:t>": {</w:t>
+        <w:t xml:space="preserve">    "productLineItems": {</w:t>
       </w:r>
     </w:p>
     <w:p>
@@ -14786,39 +13781,7 @@
           <w:rFonts w:ascii="Arial" w:hAnsi="Arial" w:cs="Arial"/>
           <w:sz w:val="20"/>
         </w:rPr>
-        <w:t xml:space="preserve">        "</w:t>
-      </w:r>
-      <w:proofErr w:type="spellStart"/>
-      <w:r>
-        <w:rPr>
-          <w:rFonts w:ascii="Arial" w:hAnsi="Arial" w:cs="Arial"/>
-          <w:sz w:val="20"/>
-        </w:rPr>
-        <w:t>c_regular</w:t>
-      </w:r>
-      <w:proofErr w:type="spellEnd"/>
-      <w:r>
-        <w:rPr>
-          <w:rFonts w:ascii="Arial" w:hAnsi="Arial" w:cs="Arial"/>
-          <w:sz w:val="20"/>
-        </w:rPr>
-        <w:t>-price": "</w:t>
-      </w:r>
-      <w:proofErr w:type="spellStart"/>
-      <w:r>
-        <w:rPr>
-          <w:rFonts w:ascii="Arial" w:hAnsi="Arial" w:cs="Arial"/>
-          <w:sz w:val="20"/>
-        </w:rPr>
-        <w:t>eswRegularPrice</w:t>
-      </w:r>
-      <w:proofErr w:type="spellEnd"/>
-      <w:r>
-        <w:rPr>
-          <w:rFonts w:ascii="Arial" w:hAnsi="Arial" w:cs="Arial"/>
-          <w:sz w:val="20"/>
-        </w:rPr>
-        <w:t>",</w:t>
+        <w:t xml:space="preserve">        "c_regular-price": "eswRegularPrice",</w:t>
       </w:r>
     </w:p>
     <w:p>
@@ -14834,39 +13797,7 @@
           <w:rFonts w:ascii="Arial" w:hAnsi="Arial" w:cs="Arial"/>
           <w:sz w:val="20"/>
         </w:rPr>
-        <w:t xml:space="preserve">        "</w:t>
-      </w:r>
-      <w:proofErr w:type="spellStart"/>
-      <w:r>
-        <w:rPr>
-          <w:rFonts w:ascii="Arial" w:hAnsi="Arial" w:cs="Arial"/>
-          <w:sz w:val="20"/>
-        </w:rPr>
-        <w:t>c_sale</w:t>
-      </w:r>
-      <w:proofErr w:type="spellEnd"/>
-      <w:r>
-        <w:rPr>
-          <w:rFonts w:ascii="Arial" w:hAnsi="Arial" w:cs="Arial"/>
-          <w:sz w:val="20"/>
-        </w:rPr>
-        <w:t>-price": "</w:t>
-      </w:r>
-      <w:proofErr w:type="spellStart"/>
-      <w:r>
-        <w:rPr>
-          <w:rFonts w:ascii="Arial" w:hAnsi="Arial" w:cs="Arial"/>
-          <w:sz w:val="20"/>
-        </w:rPr>
-        <w:t>eswSalePrice</w:t>
-      </w:r>
-      <w:proofErr w:type="spellEnd"/>
-      <w:r>
-        <w:rPr>
-          <w:rFonts w:ascii="Arial" w:hAnsi="Arial" w:cs="Arial"/>
-          <w:sz w:val="20"/>
-        </w:rPr>
-        <w:t>"</w:t>
+        <w:t xml:space="preserve">        "c_sale-price": "eswSalePrice"</w:t>
       </w:r>
     </w:p>
     <w:p>
@@ -15042,7 +13973,6 @@
                 <w:szCs w:val="20"/>
               </w:rPr>
             </w:pPr>
-            <w:proofErr w:type="spellStart"/>
             <w:r>
               <w:rPr>
                 <w:sz w:val="20"/>
@@ -15050,7 +13980,6 @@
               </w:rPr>
               <w:t>c_estimatedCharges</w:t>
             </w:r>
-            <w:proofErr w:type="spellEnd"/>
           </w:p>
         </w:tc>
         <w:tc>
@@ -15079,7 +14008,6 @@
                 <w:szCs w:val="20"/>
               </w:rPr>
             </w:pPr>
-            <w:proofErr w:type="spellStart"/>
             <w:r>
               <w:rPr>
                 <w:sz w:val="20"/>
@@ -15087,7 +14015,6 @@
               </w:rPr>
               <w:t>eswEstimatedCharges</w:t>
             </w:r>
-            <w:proofErr w:type="spellEnd"/>
           </w:p>
         </w:tc>
       </w:tr>
@@ -15121,7 +14048,6 @@
                 <w:szCs w:val="20"/>
               </w:rPr>
             </w:pPr>
-            <w:proofErr w:type="spellStart"/>
             <w:r>
               <w:rPr>
                 <w:sz w:val="20"/>
@@ -15129,7 +14055,6 @@
               </w:rPr>
               <w:t>c_cartSubtotal</w:t>
             </w:r>
-            <w:proofErr w:type="spellEnd"/>
           </w:p>
         </w:tc>
         <w:tc>
@@ -15158,7 +14083,6 @@
                 <w:szCs w:val="20"/>
               </w:rPr>
             </w:pPr>
-            <w:proofErr w:type="spellStart"/>
             <w:r>
               <w:rPr>
                 <w:sz w:val="20"/>
@@ -15166,7 +14090,6 @@
               </w:rPr>
               <w:t>eswCartSubTotal</w:t>
             </w:r>
-            <w:proofErr w:type="spellEnd"/>
           </w:p>
         </w:tc>
       </w:tr>
@@ -15200,21 +14123,12 @@
                 <w:szCs w:val="20"/>
               </w:rPr>
             </w:pPr>
-            <w:proofErr w:type="spellStart"/>
-            <w:r>
-              <w:rPr>
-                <w:sz w:val="20"/>
-                <w:szCs w:val="20"/>
-              </w:rPr>
-              <w:t>c_total</w:t>
-            </w:r>
-            <w:proofErr w:type="spellEnd"/>
-            <w:r>
-              <w:rPr>
-                <w:sz w:val="20"/>
-                <w:szCs w:val="20"/>
-              </w:rPr>
-              <w:t>-discount</w:t>
+            <w:r>
+              <w:rPr>
+                <w:sz w:val="20"/>
+                <w:szCs w:val="20"/>
+              </w:rPr>
+              <w:t>c_total-discount</w:t>
             </w:r>
           </w:p>
         </w:tc>
@@ -15244,7 +14158,6 @@
                 <w:szCs w:val="20"/>
               </w:rPr>
             </w:pPr>
-            <w:proofErr w:type="spellStart"/>
             <w:r>
               <w:rPr>
                 <w:sz w:val="20"/>
@@ -15252,7 +14165,6 @@
               </w:rPr>
               <w:t>eswTotalDiscount</w:t>
             </w:r>
-            <w:proofErr w:type="spellEnd"/>
           </w:p>
         </w:tc>
       </w:tr>
@@ -15286,21 +14198,12 @@
                 <w:szCs w:val="20"/>
               </w:rPr>
             </w:pPr>
-            <w:proofErr w:type="spellStart"/>
-            <w:r>
-              <w:rPr>
-                <w:sz w:val="20"/>
-                <w:szCs w:val="20"/>
-              </w:rPr>
-              <w:t>c_regular</w:t>
-            </w:r>
-            <w:proofErr w:type="spellEnd"/>
-            <w:r>
-              <w:rPr>
-                <w:sz w:val="20"/>
-                <w:szCs w:val="20"/>
-              </w:rPr>
-              <w:t>-price</w:t>
+            <w:r>
+              <w:rPr>
+                <w:sz w:val="20"/>
+                <w:szCs w:val="20"/>
+              </w:rPr>
+              <w:t>c_regular-price</w:t>
             </w:r>
           </w:p>
         </w:tc>
@@ -15330,7 +14233,6 @@
                 <w:szCs w:val="20"/>
               </w:rPr>
             </w:pPr>
-            <w:proofErr w:type="spellStart"/>
             <w:r>
               <w:rPr>
                 <w:sz w:val="20"/>
@@ -15338,7 +14240,6 @@
               </w:rPr>
               <w:t>eswRegularPrice</w:t>
             </w:r>
-            <w:proofErr w:type="spellEnd"/>
           </w:p>
         </w:tc>
       </w:tr>
@@ -15372,21 +14273,12 @@
                 <w:szCs w:val="20"/>
               </w:rPr>
             </w:pPr>
-            <w:proofErr w:type="spellStart"/>
-            <w:r>
-              <w:rPr>
-                <w:sz w:val="20"/>
-                <w:szCs w:val="20"/>
-              </w:rPr>
-              <w:t>c_sale</w:t>
-            </w:r>
-            <w:proofErr w:type="spellEnd"/>
-            <w:r>
-              <w:rPr>
-                <w:sz w:val="20"/>
-                <w:szCs w:val="20"/>
-              </w:rPr>
-              <w:t>-price</w:t>
+            <w:r>
+              <w:rPr>
+                <w:sz w:val="20"/>
+                <w:szCs w:val="20"/>
+              </w:rPr>
+              <w:t>c_sale-price</w:t>
             </w:r>
           </w:p>
         </w:tc>
@@ -15416,7 +14308,6 @@
                 <w:szCs w:val="20"/>
               </w:rPr>
             </w:pPr>
-            <w:proofErr w:type="spellStart"/>
             <w:r>
               <w:rPr>
                 <w:sz w:val="20"/>
@@ -15424,7 +14315,6 @@
               </w:rPr>
               <w:t>eswSalePrice</w:t>
             </w:r>
-            <w:proofErr w:type="spellEnd"/>
           </w:p>
         </w:tc>
       </w:tr>
@@ -15511,18 +14401,8 @@
           <w:sz w:val="20"/>
           <w:szCs w:val="20"/>
         </w:rPr>
-        <w:t xml:space="preserve">: </w:t>
-      </w:r>
-      <w:proofErr w:type="spellStart"/>
-      <w:r>
-        <w:rPr>
-          <w:rFonts w:cs="Arial"/>
-          <w:sz w:val="20"/>
-          <w:szCs w:val="20"/>
-        </w:rPr>
-        <w:t>usd|cad|gbp|abc</w:t>
-      </w:r>
-      <w:proofErr w:type="spellEnd"/>
+        <w:t>: usd|cad|gbp|abc</w:t>
+      </w:r>
     </w:p>
     <w:p>
       <w:pPr>
@@ -15557,151 +14437,7 @@
           <w:szCs w:val="20"/>
         </w:rPr>
         <w:lastRenderedPageBreak/>
-        <w:t>When converting prices, ESW takes the prices from the retailer’s base currency price book and converts these prices to shopper currency prices. If the retailer's base currency price book ID is '</w:t>
-      </w:r>
-      <w:proofErr w:type="spellStart"/>
-      <w:r>
-        <w:rPr>
-          <w:sz w:val="20"/>
-          <w:szCs w:val="20"/>
-        </w:rPr>
-        <w:t>usd</w:t>
-      </w:r>
-      <w:proofErr w:type="spellEnd"/>
-      <w:r>
-        <w:rPr>
-          <w:sz w:val="20"/>
-          <w:szCs w:val="20"/>
-        </w:rPr>
-        <w:t>-list-prices'/'</w:t>
-      </w:r>
-      <w:proofErr w:type="spellStart"/>
-      <w:r>
-        <w:rPr>
-          <w:sz w:val="20"/>
-          <w:szCs w:val="20"/>
-        </w:rPr>
-        <w:t>usd</w:t>
-      </w:r>
-      <w:proofErr w:type="spellEnd"/>
-      <w:r>
-        <w:rPr>
-          <w:sz w:val="20"/>
-          <w:szCs w:val="20"/>
-        </w:rPr>
-        <w:t>-sale-prices', ESW converts the prices and puts the converted price values against the IDs with '</w:t>
-      </w:r>
-      <w:proofErr w:type="spellStart"/>
-      <w:r>
-        <w:rPr>
-          <w:sz w:val="20"/>
-          <w:szCs w:val="20"/>
-        </w:rPr>
-        <w:t>eSWPriceOf</w:t>
-      </w:r>
-      <w:proofErr w:type="spellEnd"/>
-      <w:r>
-        <w:rPr>
-          <w:sz w:val="20"/>
-          <w:szCs w:val="20"/>
-        </w:rPr>
-        <w:t>-' as the suffix. This changes the ID from '</w:t>
-      </w:r>
-      <w:proofErr w:type="spellStart"/>
-      <w:r>
-        <w:rPr>
-          <w:sz w:val="20"/>
-          <w:szCs w:val="20"/>
-        </w:rPr>
-        <w:t>usd</w:t>
-      </w:r>
-      <w:proofErr w:type="spellEnd"/>
-      <w:r>
-        <w:rPr>
-          <w:sz w:val="20"/>
-          <w:szCs w:val="20"/>
-        </w:rPr>
-        <w:t>-list-prices'/ '</w:t>
-      </w:r>
-      <w:proofErr w:type="spellStart"/>
-      <w:r>
-        <w:rPr>
-          <w:sz w:val="20"/>
-          <w:szCs w:val="20"/>
-        </w:rPr>
-        <w:t>usd</w:t>
-      </w:r>
-      <w:proofErr w:type="spellEnd"/>
-      <w:r>
-        <w:rPr>
-          <w:sz w:val="20"/>
-          <w:szCs w:val="20"/>
-        </w:rPr>
-        <w:t>-sale-prices' to '</w:t>
-      </w:r>
-      <w:proofErr w:type="spellStart"/>
-      <w:r>
-        <w:rPr>
-          <w:sz w:val="20"/>
-          <w:szCs w:val="20"/>
-        </w:rPr>
-        <w:t>eSWPriceOf</w:t>
-      </w:r>
-      <w:proofErr w:type="spellEnd"/>
-      <w:r>
-        <w:rPr>
-          <w:sz w:val="20"/>
-          <w:szCs w:val="20"/>
-        </w:rPr>
-        <w:t>-</w:t>
-      </w:r>
-      <w:proofErr w:type="spellStart"/>
-      <w:r>
-        <w:rPr>
-          <w:sz w:val="20"/>
-          <w:szCs w:val="20"/>
-        </w:rPr>
-        <w:t>usd</w:t>
-      </w:r>
-      <w:proofErr w:type="spellEnd"/>
-      <w:r>
-        <w:rPr>
-          <w:sz w:val="20"/>
-          <w:szCs w:val="20"/>
-        </w:rPr>
-        <w:t>-list-prices'/ '</w:t>
-      </w:r>
-      <w:proofErr w:type="spellStart"/>
-      <w:r>
-        <w:rPr>
-          <w:sz w:val="20"/>
-          <w:szCs w:val="20"/>
-        </w:rPr>
-        <w:t>eswPriceOf</w:t>
-      </w:r>
-      <w:proofErr w:type="spellEnd"/>
-      <w:r>
-        <w:rPr>
-          <w:sz w:val="20"/>
-          <w:szCs w:val="20"/>
-        </w:rPr>
-        <w:t>-</w:t>
-      </w:r>
-      <w:proofErr w:type="spellStart"/>
-      <w:r>
-        <w:rPr>
-          <w:sz w:val="20"/>
-          <w:szCs w:val="20"/>
-        </w:rPr>
-        <w:t>usd</w:t>
-      </w:r>
-      <w:proofErr w:type="spellEnd"/>
-      <w:r>
-        <w:rPr>
-          <w:sz w:val="20"/>
-          <w:szCs w:val="20"/>
-        </w:rPr>
-        <w:t>-sale-prices' in the response.</w:t>
+        <w:t>When converting prices, ESW takes the prices from the retailer’s base currency price book and converts these prices to shopper currency prices. If the retailer's base currency price book ID is 'usd-list-prices'/'usd-sale-prices', ESW converts the prices and puts the converted price values against the IDs with 'eSWPriceOf-' as the suffix. This changes the ID from 'usd-list-prices'/ 'usd-sale-prices' to 'eSWPriceOf-usd-list-prices'/ 'eswPriceOf-usd-sale-prices' in the response.</w:t>
       </w:r>
     </w:p>
     <w:p>
@@ -15717,55 +14453,7 @@
           <w:sz w:val="20"/>
           <w:szCs w:val="20"/>
         </w:rPr>
-        <w:t>However, as this naming convention could be confusing, the keywords in the price book IDs can be changed to a keyword called 'base'. This means that if the brand name is '</w:t>
-      </w:r>
-      <w:proofErr w:type="spellStart"/>
-      <w:r>
-        <w:rPr>
-          <w:sz w:val="20"/>
-          <w:szCs w:val="20"/>
-        </w:rPr>
-        <w:t>abc</w:t>
-      </w:r>
-      <w:proofErr w:type="spellEnd"/>
-      <w:r>
-        <w:rPr>
-          <w:sz w:val="20"/>
-          <w:szCs w:val="20"/>
-        </w:rPr>
-        <w:t>' and the price book ID is '</w:t>
-      </w:r>
-      <w:proofErr w:type="spellStart"/>
-      <w:r>
-        <w:rPr>
-          <w:sz w:val="20"/>
-          <w:szCs w:val="20"/>
-        </w:rPr>
-        <w:t>abc</w:t>
-      </w:r>
-      <w:proofErr w:type="spellEnd"/>
-      <w:r>
-        <w:rPr>
-          <w:sz w:val="20"/>
-          <w:szCs w:val="20"/>
-        </w:rPr>
-        <w:t>-list-prices', the ID will be '</w:t>
-      </w:r>
-      <w:proofErr w:type="spellStart"/>
-      <w:r>
-        <w:rPr>
-          <w:sz w:val="20"/>
-          <w:szCs w:val="20"/>
-        </w:rPr>
-        <w:t>eSWPriceOf</w:t>
-      </w:r>
-      <w:proofErr w:type="spellEnd"/>
-      <w:r>
-        <w:rPr>
-          <w:sz w:val="20"/>
-          <w:szCs w:val="20"/>
-        </w:rPr>
-        <w:t>-base-list-prices' in the response.</w:t>
+        <w:t>However, as this naming convention could be confusing, the keywords in the price book IDs can be changed to a keyword called 'base'. This means that if the brand name is 'abc' and the price book ID is 'abc-list-prices', the ID will be 'eSWPriceOf-base-list-prices' in the response.</w:t>
       </w:r>
     </w:p>
     <w:sectPr>

</xml_diff>